<commit_message>
added in size info after talking to pm
</commit_message>
<xml_diff>
--- a/Formulator Overview.docx
+++ b/Formulator Overview.docx
@@ -15,8 +15,6 @@
         </w:rPr>
         <w:t>Formulator Overview</w:t>
       </w:r>
-      <w:bookmarkStart w:id="0" w:name="_GoBack"/>
-      <w:bookmarkEnd w:id="0"/>
     </w:p>
     <w:p>
       <w:pPr>
@@ -45,14 +43,14 @@
         </w:rPr>
         <w:t>The Formulator is a next-generation liquid handler that uses patented microfluidic technology to dispense up to ten times faster than traditional liquid handlers</w:t>
       </w:r>
-      <w:ins w:id="1" w:author="Hannah Drake" w:date="2014-04-07T10:40:00Z">
+      <w:ins w:id="0" w:author="Hannah Drake" w:date="2014-04-07T10:40:00Z">
         <w:r>
           <w:rPr>
             <w:rFonts w:eastAsia="Times New Roman" w:cs="Times New Roman"/>
           </w:rPr>
           <w:t xml:space="preserve"> and is capable of dispensing viscous </w:t>
         </w:r>
-        <w:commentRangeStart w:id="2"/>
+        <w:commentRangeStart w:id="1"/>
         <w:r>
           <w:rPr>
             <w:rFonts w:eastAsia="Times New Roman" w:cs="Times New Roman"/>
@@ -60,13 +58,13 @@
           <w:t>reagents</w:t>
         </w:r>
       </w:ins>
-      <w:commentRangeEnd w:id="2"/>
-      <w:ins w:id="3" w:author="Hannah Drake" w:date="2014-04-07T10:49:00Z">
+      <w:commentRangeEnd w:id="1"/>
+      <w:ins w:id="2" w:author="Hannah Drake" w:date="2014-04-07T10:49:00Z">
         <w:r>
           <w:rPr>
             <w:rStyle w:val="CommentReference"/>
           </w:rPr>
-          <w:commentReference w:id="2"/>
+          <w:commentReference w:id="1"/>
         </w:r>
       </w:ins>
       <w:r>
@@ -85,11 +83,11 @@
         </w:numPr>
         <w:spacing w:after="0" w:line="240" w:lineRule="auto"/>
         <w:rPr>
-          <w:ins w:id="4" w:author="Hannah Drake" w:date="2014-04-07T10:48:00Z"/>
-          <w:rFonts w:eastAsia="Times New Roman" w:cs="Times New Roman"/>
-        </w:rPr>
-      </w:pPr>
-      <w:ins w:id="5" w:author="Hannah Drake" w:date="2014-04-07T10:48:00Z">
+          <w:ins w:id="3" w:author="Hannah Drake" w:date="2014-04-07T10:48:00Z"/>
+          <w:rFonts w:eastAsia="Times New Roman" w:cs="Times New Roman"/>
+        </w:rPr>
+      </w:pPr>
+      <w:ins w:id="4" w:author="Hannah Drake" w:date="2014-04-07T10:48:00Z">
         <w:r>
           <w:rPr>
             <w:rFonts w:eastAsia="Times New Roman" w:cs="Times New Roman"/>
@@ -98,7 +96,7 @@
           </w:rPr>
           <w:t>State-of-the-</w:t>
         </w:r>
-        <w:commentRangeStart w:id="6"/>
+        <w:commentRangeStart w:id="5"/>
         <w:r>
           <w:rPr>
             <w:rFonts w:eastAsia="Times New Roman" w:cs="Times New Roman"/>
@@ -107,12 +105,12 @@
           </w:rPr>
           <w:t xml:space="preserve">art </w:t>
         </w:r>
-        <w:commentRangeEnd w:id="6"/>
+        <w:commentRangeEnd w:id="5"/>
         <w:r>
           <w:rPr>
             <w:rStyle w:val="CommentReference"/>
           </w:rPr>
-          <w:commentReference w:id="6"/>
+          <w:commentReference w:id="5"/>
         </w:r>
         <w:r>
           <w:rPr>
@@ -133,7 +131,7 @@
         <w:r>
           <w:rPr>
             <w:rFonts w:eastAsia="Times New Roman" w:cs="Times New Roman"/>
-            <w:rPrChange w:id="7" w:author="Hannah Drake" w:date="2014-04-07T10:48:00Z">
+            <w:rPrChange w:id="6" w:author="Hannah Drake" w:date="2014-04-07T10:48:00Z">
               <w:rPr/>
             </w:rPrChange>
           </w:rPr>
@@ -150,42 +148,42 @@
         </w:numPr>
         <w:spacing w:after="0" w:line="240" w:lineRule="auto"/>
         <w:rPr>
-          <w:ins w:id="8" w:author="Ira Sabran" w:date="2014-04-04T11:06:00Z"/>
-          <w:del w:id="9" w:author="Hannah Drake" w:date="2014-04-07T10:41:00Z"/>
-          <w:rFonts w:eastAsia="Times New Roman" w:cs="Times New Roman"/>
-          <w:rPrChange w:id="10" w:author="Hannah Drake" w:date="2014-04-07T10:41:00Z">
-            <w:rPr>
-              <w:ins w:id="11" w:author="Ira Sabran" w:date="2014-04-04T11:06:00Z"/>
-              <w:del w:id="12" w:author="Hannah Drake" w:date="2014-04-07T10:41:00Z"/>
-            </w:rPr>
-          </w:rPrChange>
-        </w:rPr>
-        <w:pPrChange w:id="13" w:author="Hannah Drake" w:date="2014-04-07T10:41:00Z">
+          <w:ins w:id="7" w:author="Ira Sabran" w:date="2014-04-04T11:06:00Z"/>
+          <w:del w:id="8" w:author="Hannah Drake" w:date="2014-04-07T10:41:00Z"/>
+          <w:rFonts w:eastAsia="Times New Roman" w:cs="Times New Roman"/>
+          <w:rPrChange w:id="9" w:author="Hannah Drake" w:date="2014-04-07T10:41:00Z">
+            <w:rPr>
+              <w:ins w:id="10" w:author="Ira Sabran" w:date="2014-04-04T11:06:00Z"/>
+              <w:del w:id="11" w:author="Hannah Drake" w:date="2014-04-07T10:41:00Z"/>
+            </w:rPr>
+          </w:rPrChange>
+        </w:rPr>
+        <w:pPrChange w:id="12" w:author="Hannah Drake" w:date="2014-04-07T10:41:00Z">
           <w:pPr>
             <w:spacing w:after="0" w:line="240" w:lineRule="auto"/>
             <w:ind w:left="720"/>
           </w:pPr>
         </w:pPrChange>
       </w:pPr>
-      <w:del w:id="14" w:author="Hannah Drake" w:date="2014-04-07T10:49:00Z">
+      <w:del w:id="13" w:author="Hannah Drake" w:date="2014-04-07T10:49:00Z">
         <w:r>
           <w:rPr>
             <w:rFonts w:eastAsia="Times New Roman" w:cs="Times New Roman"/>
             <w:b/>
             <w:bCs/>
+            <w:rPrChange w:id="14" w:author="Hannah Drake" w:date="2014-04-07T10:41:00Z">
+              <w:rPr/>
+            </w:rPrChange>
+          </w:rPr>
+          <w:delText>Fast:</w:delText>
+        </w:r>
+        <w:r>
+          <w:rPr>
+            <w:rFonts w:eastAsia="Times New Roman" w:cs="Times New Roman"/>
             <w:rPrChange w:id="15" w:author="Hannah Drake" w:date="2014-04-07T10:41:00Z">
               <w:rPr/>
             </w:rPrChange>
           </w:rPr>
-          <w:delText>Fast:</w:delText>
-        </w:r>
-        <w:r>
-          <w:rPr>
-            <w:rFonts w:eastAsia="Times New Roman" w:cs="Times New Roman"/>
-            <w:rPrChange w:id="16" w:author="Hannah Drake" w:date="2014-04-07T10:41:00Z">
-              <w:rPr/>
-            </w:rPrChange>
-          </w:rPr>
           <w:br/>
         </w:r>
       </w:del>
@@ -194,33 +192,33 @@
       <w:pPr>
         <w:spacing w:after="0" w:line="240" w:lineRule="auto"/>
         <w:rPr>
-          <w:ins w:id="17" w:author="Hannah Drake" w:date="2014-04-07T10:47:00Z"/>
-          <w:rFonts w:eastAsia="Times New Roman" w:cs="Times New Roman"/>
-        </w:rPr>
-        <w:pPrChange w:id="18" w:author="Hannah Drake" w:date="2014-04-07T10:47:00Z">
+          <w:ins w:id="16" w:author="Hannah Drake" w:date="2014-04-07T10:47:00Z"/>
+          <w:rFonts w:eastAsia="Times New Roman" w:cs="Times New Roman"/>
+        </w:rPr>
+        <w:pPrChange w:id="17" w:author="Hannah Drake" w:date="2014-04-07T10:47:00Z">
           <w:pPr>
             <w:spacing w:after="0" w:line="240" w:lineRule="auto"/>
             <w:ind w:left="720"/>
           </w:pPr>
         </w:pPrChange>
       </w:pPr>
-      <w:del w:id="19" w:author="Hannah Drake" w:date="2014-04-07T10:49:00Z">
-        <w:r>
-          <w:rPr>
-            <w:rFonts w:eastAsia="Times New Roman" w:cs="Times New Roman"/>
-            <w:rPrChange w:id="20" w:author="Hannah Drake" w:date="2014-04-07T10:41:00Z">
+      <w:del w:id="18" w:author="Hannah Drake" w:date="2014-04-07T10:49:00Z">
+        <w:r>
+          <w:rPr>
+            <w:rFonts w:eastAsia="Times New Roman" w:cs="Times New Roman"/>
+            <w:rPrChange w:id="19" w:author="Hannah Drake" w:date="2014-04-07T10:41:00Z">
               <w:rPr/>
             </w:rPrChange>
           </w:rPr>
           <w:delText>Dispense a 100</w:delText>
         </w:r>
       </w:del>
-      <w:ins w:id="21" w:author="Ira Sabran" w:date="2014-04-04T11:00:00Z">
-        <w:del w:id="22" w:author="Hannah Drake" w:date="2014-04-07T10:49:00Z">
+      <w:ins w:id="20" w:author="Ira Sabran" w:date="2014-04-04T11:00:00Z">
+        <w:del w:id="21" w:author="Hannah Drake" w:date="2014-04-07T10:49:00Z">
           <w:r>
             <w:rPr>
               <w:rFonts w:eastAsia="Times New Roman" w:cs="Times New Roman"/>
-              <w:rPrChange w:id="23" w:author="Hannah Drake" w:date="2014-04-07T10:41:00Z">
+              <w:rPrChange w:id="22" w:author="Hannah Drake" w:date="2014-04-07T10:41:00Z">
                 <w:rPr/>
               </w:rPrChange>
             </w:rPr>
@@ -228,63 +226,63 @@
           </w:r>
         </w:del>
       </w:ins>
-      <w:del w:id="24" w:author="Hannah Drake" w:date="2014-04-07T10:49:00Z">
-        <w:r>
-          <w:rPr>
-            <w:rFonts w:eastAsia="Times New Roman" w:cs="Times New Roman"/>
-            <w:rPrChange w:id="25" w:author="Hannah Drake" w:date="2014-04-07T10:41:00Z">
+      <w:del w:id="23" w:author="Hannah Drake" w:date="2014-04-07T10:49:00Z">
+        <w:r>
+          <w:rPr>
+            <w:rFonts w:eastAsia="Times New Roman" w:cs="Times New Roman"/>
+            <w:rPrChange w:id="24" w:author="Hannah Drake" w:date="2014-04-07T10:41:00Z">
               <w:rPr/>
             </w:rPrChange>
           </w:rPr>
           <w:delText xml:space="preserve">µL, </w:delText>
         </w:r>
       </w:del>
-      <w:del w:id="26" w:author="Hannah Drake" w:date="2014-04-07T10:40:00Z">
-        <w:r>
-          <w:rPr>
-            <w:rFonts w:eastAsia="Times New Roman" w:cs="Times New Roman"/>
-            <w:rPrChange w:id="27" w:author="Hannah Drake" w:date="2014-04-07T10:41:00Z">
+      <w:del w:id="25" w:author="Hannah Drake" w:date="2014-04-07T10:40:00Z">
+        <w:r>
+          <w:rPr>
+            <w:rFonts w:eastAsia="Times New Roman" w:cs="Times New Roman"/>
+            <w:rPrChange w:id="26" w:author="Hannah Drake" w:date="2014-04-07T10:41:00Z">
               <w:rPr/>
             </w:rPrChange>
           </w:rPr>
           <w:delText xml:space="preserve">3 </w:delText>
         </w:r>
       </w:del>
-      <w:del w:id="28" w:author="Hannah Drake" w:date="2014-04-07T10:49:00Z">
-        <w:r>
-          <w:rPr>
-            <w:rFonts w:eastAsia="Times New Roman" w:cs="Times New Roman"/>
-            <w:rPrChange w:id="29" w:author="Hannah Drake" w:date="2014-04-07T10:41:00Z">
+      <w:del w:id="27" w:author="Hannah Drake" w:date="2014-04-07T10:49:00Z">
+        <w:r>
+          <w:rPr>
+            <w:rFonts w:eastAsia="Times New Roman" w:cs="Times New Roman"/>
+            <w:rPrChange w:id="28" w:author="Hannah Drake" w:date="2014-04-07T10:41:00Z">
               <w:rPr/>
             </w:rPrChange>
           </w:rPr>
           <w:delText xml:space="preserve">ingredient, 96-well grid in as </w:delText>
         </w:r>
       </w:del>
-      <w:commentRangeStart w:id="30"/>
-      <w:del w:id="31" w:author="Hannah Drake" w:date="2014-04-07T10:41:00Z">
-        <w:r>
-          <w:rPr>
-            <w:rFonts w:eastAsia="Times New Roman" w:cs="Times New Roman"/>
-            <w:rPrChange w:id="32" w:author="Hannah Drake" w:date="2014-04-07T10:41:00Z">
+      <w:commentRangeStart w:id="29"/>
+      <w:del w:id="30" w:author="Hannah Drake" w:date="2014-04-07T10:41:00Z">
+        <w:r>
+          <w:rPr>
+            <w:rFonts w:eastAsia="Times New Roman" w:cs="Times New Roman"/>
+            <w:rPrChange w:id="31" w:author="Hannah Drake" w:date="2014-04-07T10:41:00Z">
               <w:rPr/>
             </w:rPrChange>
           </w:rPr>
           <w:delText xml:space="preserve">little </w:delText>
         </w:r>
       </w:del>
-      <w:commentRangeEnd w:id="30"/>
-      <w:del w:id="33" w:author="Hannah Drake" w:date="2014-04-07T10:49:00Z">
+      <w:commentRangeEnd w:id="29"/>
+      <w:del w:id="32" w:author="Hannah Drake" w:date="2014-04-07T10:49:00Z">
         <w:r>
           <w:rPr>
             <w:rStyle w:val="CommentReference"/>
           </w:rPr>
-          <w:commentReference w:id="30"/>
-        </w:r>
-        <w:r>
-          <w:rPr>
-            <w:rFonts w:eastAsia="Times New Roman" w:cs="Times New Roman"/>
-            <w:rPrChange w:id="34" w:author="Hannah Drake" w:date="2014-04-07T10:41:00Z">
+          <w:commentReference w:id="29"/>
+        </w:r>
+        <w:r>
+          <w:rPr>
+            <w:rFonts w:eastAsia="Times New Roman" w:cs="Times New Roman"/>
+            <w:rPrChange w:id="33" w:author="Hannah Drake" w:date="2014-04-07T10:41:00Z">
               <w:rPr/>
             </w:rPrChange>
           </w:rPr>
@@ -301,17 +299,17 @@
         </w:numPr>
         <w:spacing w:after="0" w:line="240" w:lineRule="auto"/>
         <w:rPr>
-          <w:ins w:id="35" w:author="Hannah Drake" w:date="2014-04-07T10:49:00Z"/>
-          <w:rFonts w:eastAsia="Times New Roman" w:cs="Times New Roman"/>
-        </w:rPr>
-        <w:pPrChange w:id="36" w:author="Hannah Drake" w:date="2014-04-07T10:47:00Z">
+          <w:ins w:id="34" w:author="Hannah Drake" w:date="2014-04-07T10:49:00Z"/>
+          <w:rFonts w:eastAsia="Times New Roman" w:cs="Times New Roman"/>
+        </w:rPr>
+        <w:pPrChange w:id="35" w:author="Hannah Drake" w:date="2014-04-07T10:47:00Z">
           <w:pPr>
             <w:spacing w:after="0" w:line="240" w:lineRule="auto"/>
             <w:ind w:left="720"/>
           </w:pPr>
         </w:pPrChange>
       </w:pPr>
-      <w:ins w:id="37" w:author="Hannah Drake" w:date="2014-04-07T10:47:00Z">
+      <w:ins w:id="36" w:author="Hannah Drake" w:date="2014-04-07T10:47:00Z">
         <w:r>
           <w:rPr>
             <w:rFonts w:eastAsia="Times New Roman" w:cs="Times New Roman"/>
@@ -348,19 +346,19 @@
           </w:rPr>
           <w:t xml:space="preserve"> with </w:t>
         </w:r>
-        <w:commentRangeStart w:id="38"/>
+        <w:commentRangeStart w:id="37"/>
         <w:r>
           <w:rPr>
             <w:rFonts w:eastAsia="Times New Roman" w:cs="Times New Roman"/>
           </w:rPr>
           <w:t>low CVs</w:t>
         </w:r>
-        <w:commentRangeEnd w:id="38"/>
+        <w:commentRangeEnd w:id="37"/>
         <w:r>
           <w:rPr>
             <w:rStyle w:val="CommentReference"/>
           </w:rPr>
-          <w:commentReference w:id="38"/>
+          <w:commentReference w:id="37"/>
         </w:r>
         <w:r>
           <w:rPr>
@@ -374,15 +372,15 @@
       <w:pPr>
         <w:spacing w:after="0" w:line="240" w:lineRule="auto"/>
         <w:rPr>
-          <w:ins w:id="39" w:author="Hannah Drake" w:date="2014-04-07T10:49:00Z"/>
-          <w:rFonts w:eastAsia="Times New Roman" w:cs="Times New Roman"/>
-          <w:rPrChange w:id="40" w:author="Hannah Drake" w:date="2014-04-07T10:49:00Z">
-            <w:rPr>
-              <w:ins w:id="41" w:author="Hannah Drake" w:date="2014-04-07T10:49:00Z"/>
-            </w:rPr>
-          </w:rPrChange>
-        </w:rPr>
-        <w:pPrChange w:id="42" w:author="Hannah Drake" w:date="2014-04-07T10:49:00Z">
+          <w:ins w:id="38" w:author="Hannah Drake" w:date="2014-04-07T10:49:00Z"/>
+          <w:rFonts w:eastAsia="Times New Roman" w:cs="Times New Roman"/>
+          <w:rPrChange w:id="39" w:author="Hannah Drake" w:date="2014-04-07T10:49:00Z">
+            <w:rPr>
+              <w:ins w:id="40" w:author="Hannah Drake" w:date="2014-04-07T10:49:00Z"/>
+            </w:rPr>
+          </w:rPrChange>
+        </w:rPr>
+        <w:pPrChange w:id="41" w:author="Hannah Drake" w:date="2014-04-07T10:49:00Z">
           <w:pPr>
             <w:spacing w:after="0" w:line="240" w:lineRule="auto"/>
             <w:ind w:left="720"/>
@@ -400,18 +398,18 @@
         <w:spacing w:after="0" w:line="240" w:lineRule="auto"/>
         <w:rPr>
           <w:rFonts w:eastAsia="Times New Roman" w:cs="Times New Roman"/>
-          <w:rPrChange w:id="43" w:author="Hannah Drake" w:date="2014-04-07T10:49:00Z">
+          <w:rPrChange w:id="42" w:author="Hannah Drake" w:date="2014-04-07T10:49:00Z">
             <w:rPr/>
           </w:rPrChange>
         </w:rPr>
-        <w:pPrChange w:id="44" w:author="Hannah Drake" w:date="2014-04-07T10:49:00Z">
+        <w:pPrChange w:id="43" w:author="Hannah Drake" w:date="2014-04-07T10:49:00Z">
           <w:pPr>
             <w:spacing w:after="0" w:line="240" w:lineRule="auto"/>
             <w:ind w:left="720"/>
           </w:pPr>
         </w:pPrChange>
       </w:pPr>
-      <w:ins w:id="45" w:author="Hannah Drake" w:date="2014-04-07T10:49:00Z">
+      <w:ins w:id="44" w:author="Hannah Drake" w:date="2014-04-07T10:49:00Z">
         <w:r>
           <w:rPr>
             <w:rFonts w:eastAsia="Times New Roman" w:cs="Times New Roman"/>
@@ -430,38 +428,20 @@
           <w:rPr>
             <w:rFonts w:eastAsia="Times New Roman" w:cs="Times New Roman"/>
           </w:rPr>
-          <w:t>Dispense a 100 µL, three</w:t>
-        </w:r>
-        <w:r>
-          <w:rPr>
-            <w:rFonts w:eastAsia="Times New Roman" w:cs="Times New Roman"/>
-          </w:rPr>
-          <w:t xml:space="preserve"> </w:t>
-        </w:r>
-        <w:r>
-          <w:rPr>
-            <w:rFonts w:eastAsia="Times New Roman" w:cs="Times New Roman"/>
-          </w:rPr>
-          <w:t xml:space="preserve">ingredient, </w:t>
+          <w:t xml:space="preserve">Dispense a 100 µL, three ingredient, </w:t>
         </w:r>
         <w:proofErr w:type="gramStart"/>
         <w:r>
           <w:rPr>
             <w:rFonts w:eastAsia="Times New Roman" w:cs="Times New Roman"/>
           </w:rPr>
-          <w:t>96-well grid in as few</w:t>
-        </w:r>
-        <w:r>
-          <w:rPr>
-            <w:rFonts w:eastAsia="Times New Roman" w:cs="Times New Roman"/>
-          </w:rPr>
-          <w:t xml:space="preserve"> </w:t>
+          <w:t xml:space="preserve">96-well grid in as few </w:t>
         </w:r>
         <w:r>
           <w:rPr>
             <w:rStyle w:val="CommentReference"/>
           </w:rPr>
-          <w:commentReference w:id="46"/>
+          <w:commentReference w:id="45"/>
         </w:r>
         <w:r>
           <w:rPr>
@@ -477,11 +457,11 @@
           <w:t xml:space="preserve"> 2.7 minutes.</w:t>
         </w:r>
       </w:ins>
-      <w:del w:id="47" w:author="Ira Sabran" w:date="2014-04-04T11:08:00Z">
-        <w:r>
-          <w:rPr>
-            <w:rFonts w:eastAsia="Times New Roman" w:cs="Times New Roman"/>
-            <w:rPrChange w:id="48" w:author="Hannah Drake" w:date="2014-04-07T10:49:00Z">
+      <w:del w:id="46" w:author="Ira Sabran" w:date="2014-04-04T11:08:00Z">
+        <w:r>
+          <w:rPr>
+            <w:rFonts w:eastAsia="Times New Roman" w:cs="Times New Roman"/>
+            <w:rPrChange w:id="47" w:author="Hannah Drake" w:date="2014-04-07T10:49:00Z">
               <w:rPr/>
             </w:rPrChange>
           </w:rPr>
@@ -494,7 +474,7 @@
         <w:spacing w:after="0" w:line="240" w:lineRule="auto"/>
         <w:ind w:left="720"/>
         <w:rPr>
-          <w:ins w:id="49" w:author="Hannah Drake" w:date="2014-04-07T10:41:00Z"/>
+          <w:ins w:id="48" w:author="Hannah Drake" w:date="2014-04-07T10:41:00Z"/>
           <w:rFonts w:eastAsia="Times New Roman" w:cs="Times New Roman"/>
           <w:b/>
           <w:bCs/>
@@ -510,17 +490,17 @@
         </w:numPr>
         <w:spacing w:after="0" w:line="240" w:lineRule="auto"/>
         <w:rPr>
-          <w:ins w:id="50" w:author="Ira Sabran" w:date="2014-04-04T11:06:00Z"/>
-          <w:del w:id="51" w:author="Hannah Drake" w:date="2014-04-07T10:41:00Z"/>
-          <w:rFonts w:eastAsia="Times New Roman" w:cs="Times New Roman"/>
-          <w:rPrChange w:id="52" w:author="Hannah Drake" w:date="2014-04-07T10:41:00Z">
-            <w:rPr>
-              <w:ins w:id="53" w:author="Ira Sabran" w:date="2014-04-04T11:06:00Z"/>
-              <w:del w:id="54" w:author="Hannah Drake" w:date="2014-04-07T10:41:00Z"/>
-            </w:rPr>
-          </w:rPrChange>
-        </w:rPr>
-        <w:pPrChange w:id="55" w:author="Hannah Drake" w:date="2014-04-07T10:41:00Z">
+          <w:ins w:id="49" w:author="Ira Sabran" w:date="2014-04-04T11:06:00Z"/>
+          <w:del w:id="50" w:author="Hannah Drake" w:date="2014-04-07T10:41:00Z"/>
+          <w:rFonts w:eastAsia="Times New Roman" w:cs="Times New Roman"/>
+          <w:rPrChange w:id="51" w:author="Hannah Drake" w:date="2014-04-07T10:41:00Z">
+            <w:rPr>
+              <w:ins w:id="52" w:author="Ira Sabran" w:date="2014-04-04T11:06:00Z"/>
+              <w:del w:id="53" w:author="Hannah Drake" w:date="2014-04-07T10:41:00Z"/>
+            </w:rPr>
+          </w:rPrChange>
+        </w:rPr>
+        <w:pPrChange w:id="54" w:author="Hannah Drake" w:date="2014-04-07T10:41:00Z">
           <w:pPr>
             <w:spacing w:after="0" w:line="240" w:lineRule="auto"/>
             <w:ind w:left="720"/>
@@ -532,37 +512,37 @@
           <w:rFonts w:eastAsia="Times New Roman" w:cs="Times New Roman"/>
           <w:b/>
           <w:bCs/>
-          <w:rPrChange w:id="56" w:author="Hannah Drake" w:date="2014-04-07T10:41:00Z">
+          <w:rPrChange w:id="55" w:author="Hannah Drake" w:date="2014-04-07T10:41:00Z">
             <w:rPr/>
           </w:rPrChange>
         </w:rPr>
         <w:t>Easy to use</w:t>
       </w:r>
-      <w:del w:id="57" w:author="Ira Sabran" w:date="2014-04-04T11:00:00Z">
+      <w:del w:id="56" w:author="Ira Sabran" w:date="2014-04-04T11:00:00Z">
         <w:r>
           <w:rPr>
             <w:rFonts w:eastAsia="Times New Roman" w:cs="Times New Roman"/>
             <w:b/>
             <w:bCs/>
-            <w:rPrChange w:id="58" w:author="Hannah Drake" w:date="2014-04-07T10:41:00Z">
+            <w:rPrChange w:id="57" w:author="Hannah Drake" w:date="2014-04-07T10:41:00Z">
               <w:rPr/>
             </w:rPrChange>
           </w:rPr>
           <w:delText>:</w:delText>
         </w:r>
       </w:del>
-      <w:del w:id="59" w:author="Ira Sabran" w:date="2014-04-04T11:06:00Z">
-        <w:r>
-          <w:rPr>
-            <w:rFonts w:eastAsia="Times New Roman" w:cs="Times New Roman"/>
-            <w:rPrChange w:id="60" w:author="Hannah Drake" w:date="2014-04-07T10:41:00Z">
+      <w:del w:id="58" w:author="Ira Sabran" w:date="2014-04-04T11:06:00Z">
+        <w:r>
+          <w:rPr>
+            <w:rFonts w:eastAsia="Times New Roman" w:cs="Times New Roman"/>
+            <w:rPrChange w:id="59" w:author="Hannah Drake" w:date="2014-04-07T10:41:00Z">
               <w:rPr/>
             </w:rPrChange>
           </w:rPr>
           <w:br/>
         </w:r>
       </w:del>
-      <w:ins w:id="61" w:author="Hannah Drake" w:date="2014-04-07T10:41:00Z">
+      <w:ins w:id="60" w:author="Hannah Drake" w:date="2014-04-07T10:41:00Z">
         <w:r>
           <w:rPr>
             <w:rFonts w:eastAsia="Times New Roman" w:cs="Times New Roman"/>
@@ -570,7 +550,7 @@
           <w:t xml:space="preserve">. </w:t>
         </w:r>
       </w:ins>
-      <w:ins w:id="62" w:author="Hannah Drake" w:date="2014-04-07T10:42:00Z">
+      <w:ins w:id="61" w:author="Hannah Drake" w:date="2014-04-07T10:42:00Z">
         <w:r>
           <w:rPr>
             <w:rFonts w:eastAsia="Times New Roman" w:cs="Times New Roman"/>
@@ -578,7 +558,7 @@
           <w:t xml:space="preserve">Using the Formulator </w:t>
         </w:r>
       </w:ins>
-      <w:ins w:id="63" w:author="Hannah Drake" w:date="2014-04-07T10:43:00Z">
+      <w:ins w:id="62" w:author="Hannah Drake" w:date="2014-04-07T10:43:00Z">
         <w:r>
           <w:rPr>
             <w:rFonts w:eastAsia="Times New Roman" w:cs="Times New Roman"/>
@@ -586,7 +566,7 @@
           <w:t>does not require</w:t>
         </w:r>
       </w:ins>
-      <w:ins w:id="64" w:author="Hannah Drake" w:date="2014-04-07T10:42:00Z">
+      <w:ins w:id="63" w:author="Hannah Drake" w:date="2014-04-07T10:42:00Z">
         <w:r>
           <w:rPr>
             <w:rFonts w:eastAsia="Times New Roman" w:cs="Times New Roman"/>
@@ -604,32 +584,32 @@
         </w:numPr>
         <w:spacing w:after="0" w:line="240" w:lineRule="auto"/>
         <w:rPr>
-          <w:ins w:id="65" w:author="Hannah Drake" w:date="2014-04-07T10:49:00Z"/>
-          <w:rFonts w:eastAsia="Times New Roman" w:cs="Times New Roman"/>
-        </w:rPr>
-        <w:pPrChange w:id="66" w:author="Hannah Drake" w:date="2014-04-07T10:43:00Z">
+          <w:ins w:id="64" w:author="Hannah Drake" w:date="2014-04-07T10:49:00Z"/>
+          <w:rFonts w:eastAsia="Times New Roman" w:cs="Times New Roman"/>
+        </w:rPr>
+        <w:pPrChange w:id="65" w:author="Hannah Drake" w:date="2014-04-07T10:43:00Z">
           <w:pPr>
             <w:spacing w:after="0" w:line="240" w:lineRule="auto"/>
             <w:ind w:left="720"/>
           </w:pPr>
         </w:pPrChange>
       </w:pPr>
-      <w:del w:id="67" w:author="Hannah Drake" w:date="2014-04-07T10:42:00Z">
-        <w:r>
-          <w:rPr>
-            <w:rFonts w:eastAsia="Times New Roman" w:cs="Times New Roman"/>
-            <w:rPrChange w:id="68" w:author="Hannah Drake" w:date="2014-04-07T10:41:00Z">
+      <w:del w:id="66" w:author="Hannah Drake" w:date="2014-04-07T10:42:00Z">
+        <w:r>
+          <w:rPr>
+            <w:rFonts w:eastAsia="Times New Roman" w:cs="Times New Roman"/>
+            <w:rPrChange w:id="67" w:author="Hannah Drake" w:date="2014-04-07T10:41:00Z">
               <w:rPr/>
             </w:rPrChange>
           </w:rPr>
           <w:delText>N</w:delText>
         </w:r>
       </w:del>
-      <w:del w:id="69" w:author="Hannah Drake" w:date="2014-04-07T10:43:00Z">
-        <w:r>
-          <w:rPr>
-            <w:rFonts w:eastAsia="Times New Roman" w:cs="Times New Roman"/>
-            <w:rPrChange w:id="70" w:author="Hannah Drake" w:date="2014-04-07T10:41:00Z">
+      <w:del w:id="68" w:author="Hannah Drake" w:date="2014-04-07T10:43:00Z">
+        <w:r>
+          <w:rPr>
+            <w:rFonts w:eastAsia="Times New Roman" w:cs="Times New Roman"/>
+            <w:rPrChange w:id="69" w:author="Hannah Drake" w:date="2014-04-07T10:41:00Z">
               <w:rPr/>
             </w:rPrChange>
           </w:rPr>
@@ -637,6 +617,16 @@
         </w:r>
       </w:del>
       <w:proofErr w:type="gramStart"/>
+      <w:r>
+        <w:rPr>
+          <w:rFonts w:eastAsia="Times New Roman" w:cs="Times New Roman"/>
+          <w:rPrChange w:id="70" w:author="Hannah Drake" w:date="2014-04-07T10:41:00Z">
+            <w:rPr/>
+          </w:rPrChange>
+        </w:rPr>
+        <w:t>programming</w:t>
+      </w:r>
+      <w:proofErr w:type="gramEnd"/>
       <w:r>
         <w:rPr>
           <w:rFonts w:eastAsia="Times New Roman" w:cs="Times New Roman"/>
@@ -644,53 +634,43 @@
             <w:rPr/>
           </w:rPrChange>
         </w:rPr>
-        <w:t>programming</w:t>
-      </w:r>
-      <w:proofErr w:type="gramEnd"/>
-      <w:r>
-        <w:rPr>
-          <w:rFonts w:eastAsia="Times New Roman" w:cs="Times New Roman"/>
-          <w:rPrChange w:id="72" w:author="Hannah Drake" w:date="2014-04-07T10:41:00Z">
+        <w:t xml:space="preserve"> </w:t>
+      </w:r>
+      <w:ins w:id="72" w:author="Hannah Drake" w:date="2014-04-07T10:43:00Z">
+        <w:r>
+          <w:rPr>
+            <w:rFonts w:eastAsia="Times New Roman" w:cs="Times New Roman"/>
+          </w:rPr>
+          <w:t xml:space="preserve">knowledge </w:t>
+        </w:r>
+      </w:ins>
+      <w:r>
+        <w:rPr>
+          <w:rFonts w:eastAsia="Times New Roman" w:cs="Times New Roman"/>
+          <w:rPrChange w:id="73" w:author="Hannah Drake" w:date="2014-04-07T10:41:00Z">
             <w:rPr/>
           </w:rPrChange>
         </w:rPr>
-        <w:t xml:space="preserve"> </w:t>
-      </w:r>
-      <w:ins w:id="73" w:author="Hannah Drake" w:date="2014-04-07T10:43:00Z">
-        <w:r>
-          <w:rPr>
-            <w:rFonts w:eastAsia="Times New Roman" w:cs="Times New Roman"/>
-          </w:rPr>
-          <w:t xml:space="preserve">knowledge </w:t>
-        </w:r>
-      </w:ins>
-      <w:r>
-        <w:rPr>
-          <w:rFonts w:eastAsia="Times New Roman" w:cs="Times New Roman"/>
-          <w:rPrChange w:id="74" w:author="Hannah Drake" w:date="2014-04-07T10:41:00Z">
+        <w:t xml:space="preserve">or </w:t>
+      </w:r>
+      <w:ins w:id="74" w:author="Hannah Drake" w:date="2014-04-07T10:43:00Z">
+        <w:r>
+          <w:rPr>
+            <w:rFonts w:eastAsia="Times New Roman" w:cs="Times New Roman"/>
+          </w:rPr>
+          <w:t xml:space="preserve">memorizing </w:t>
+        </w:r>
+      </w:ins>
+      <w:r>
+        <w:rPr>
+          <w:rFonts w:eastAsia="Times New Roman" w:cs="Times New Roman"/>
+          <w:rPrChange w:id="75" w:author="Hannah Drake" w:date="2014-04-07T10:41:00Z">
             <w:rPr/>
           </w:rPrChange>
         </w:rPr>
-        <w:t xml:space="preserve">or </w:t>
-      </w:r>
-      <w:ins w:id="75" w:author="Hannah Drake" w:date="2014-04-07T10:43:00Z">
-        <w:r>
-          <w:rPr>
-            <w:rFonts w:eastAsia="Times New Roman" w:cs="Times New Roman"/>
-          </w:rPr>
-          <w:t xml:space="preserve">memorizing </w:t>
-        </w:r>
-      </w:ins>
-      <w:r>
-        <w:rPr>
-          <w:rFonts w:eastAsia="Times New Roman" w:cs="Times New Roman"/>
-          <w:rPrChange w:id="76" w:author="Hannah Drake" w:date="2014-04-07T10:41:00Z">
-            <w:rPr/>
-          </w:rPrChange>
-        </w:rPr>
         <w:t xml:space="preserve">complicated usage steps. Design your experiments using </w:t>
       </w:r>
-      <w:ins w:id="77" w:author="Hannah Drake" w:date="2014-04-07T10:42:00Z">
+      <w:ins w:id="76" w:author="Hannah Drake" w:date="2014-04-07T10:42:00Z">
         <w:r>
           <w:rPr>
             <w:rFonts w:eastAsia="Times New Roman" w:cs="Times New Roman"/>
@@ -698,18 +678,18 @@
           <w:t xml:space="preserve">the Formulator software, a spreadsheet editor, </w:t>
         </w:r>
       </w:ins>
-      <w:del w:id="78" w:author="Hannah Drake" w:date="2014-04-07T10:42:00Z">
-        <w:r>
-          <w:rPr>
-            <w:rFonts w:eastAsia="Times New Roman" w:cs="Times New Roman"/>
-            <w:rPrChange w:id="79" w:author="Hannah Drake" w:date="2014-04-07T10:41:00Z">
+      <w:del w:id="77" w:author="Hannah Drake" w:date="2014-04-07T10:42:00Z">
+        <w:r>
+          <w:rPr>
+            <w:rFonts w:eastAsia="Times New Roman" w:cs="Times New Roman"/>
+            <w:rPrChange w:id="78" w:author="Hannah Drake" w:date="2014-04-07T10:41:00Z">
               <w:rPr/>
             </w:rPrChange>
           </w:rPr>
           <w:delText>Excel or an</w:delText>
         </w:r>
       </w:del>
-      <w:ins w:id="80" w:author="Hannah Drake" w:date="2014-04-07T10:42:00Z">
+      <w:ins w:id="79" w:author="Hannah Drake" w:date="2014-04-07T10:42:00Z">
         <w:r>
           <w:rPr>
             <w:rFonts w:eastAsia="Times New Roman" w:cs="Times New Roman"/>
@@ -717,23 +697,23 @@
           <w:t>or Rock Maker (sold separately)</w:t>
         </w:r>
       </w:ins>
-      <w:del w:id="81" w:author="Hannah Drake" w:date="2014-04-07T10:42:00Z">
-        <w:r>
-          <w:rPr>
-            <w:rFonts w:eastAsia="Times New Roman" w:cs="Times New Roman"/>
-            <w:rPrChange w:id="82" w:author="Hannah Drake" w:date="2014-04-07T10:41:00Z">
+      <w:del w:id="80" w:author="Hannah Drake" w:date="2014-04-07T10:42:00Z">
+        <w:r>
+          <w:rPr>
+            <w:rFonts w:eastAsia="Times New Roman" w:cs="Times New Roman"/>
+            <w:rPrChange w:id="81" w:author="Hannah Drake" w:date="2014-04-07T10:41:00Z">
               <w:rPr/>
             </w:rPrChange>
           </w:rPr>
           <w:delText xml:space="preserve"> intuitive experiment designer (</w:delText>
         </w:r>
       </w:del>
-      <w:ins w:id="83" w:author="Ira Sabran" w:date="2014-04-04T11:01:00Z">
-        <w:del w:id="84" w:author="Hannah Drake" w:date="2014-04-07T10:42:00Z">
+      <w:ins w:id="82" w:author="Ira Sabran" w:date="2014-04-04T11:01:00Z">
+        <w:del w:id="83" w:author="Hannah Drake" w:date="2014-04-07T10:42:00Z">
           <w:r>
             <w:rPr>
               <w:rFonts w:eastAsia="Times New Roman" w:cs="Times New Roman"/>
-              <w:rPrChange w:id="85" w:author="Hannah Drake" w:date="2014-04-07T10:41:00Z">
+              <w:rPrChange w:id="84" w:author="Hannah Drake" w:date="2014-04-07T10:41:00Z">
                 <w:rPr/>
               </w:rPrChange>
             </w:rPr>
@@ -741,23 +721,23 @@
           </w:r>
         </w:del>
       </w:ins>
-      <w:del w:id="86" w:author="Hannah Drake" w:date="2014-04-07T10:42:00Z">
-        <w:r>
-          <w:rPr>
-            <w:rFonts w:eastAsia="Times New Roman" w:cs="Times New Roman"/>
-            <w:rPrChange w:id="87" w:author="Hannah Drake" w:date="2014-04-07T10:41:00Z">
+      <w:del w:id="85" w:author="Hannah Drake" w:date="2014-04-07T10:42:00Z">
+        <w:r>
+          <w:rPr>
+            <w:rFonts w:eastAsia="Times New Roman" w:cs="Times New Roman"/>
+            <w:rPrChange w:id="86" w:author="Hannah Drake" w:date="2014-04-07T10:41:00Z">
               <w:rPr/>
             </w:rPrChange>
           </w:rPr>
           <w:delText xml:space="preserve"> Rock Maker - sold separately )</w:delText>
         </w:r>
       </w:del>
-      <w:ins w:id="88" w:author="Ira Sabran" w:date="2014-04-04T11:02:00Z">
-        <w:del w:id="89" w:author="Hannah Drake" w:date="2014-04-07T10:42:00Z">
+      <w:ins w:id="87" w:author="Ira Sabran" w:date="2014-04-04T11:02:00Z">
+        <w:del w:id="88" w:author="Hannah Drake" w:date="2014-04-07T10:42:00Z">
           <w:r>
             <w:rPr>
               <w:rFonts w:eastAsia="Times New Roman" w:cs="Times New Roman"/>
-              <w:rPrChange w:id="90" w:author="Hannah Drake" w:date="2014-04-07T10:41:00Z">
+              <w:rPrChange w:id="89" w:author="Hannah Drake" w:date="2014-04-07T10:41:00Z">
                 <w:rPr/>
               </w:rPrChange>
             </w:rPr>
@@ -765,7 +745,7 @@
           </w:r>
         </w:del>
       </w:ins>
-      <w:ins w:id="91" w:author="Hannah Drake" w:date="2014-04-07T10:43:00Z">
+      <w:ins w:id="90" w:author="Hannah Drake" w:date="2014-04-07T10:43:00Z">
         <w:r>
           <w:rPr>
             <w:rFonts w:eastAsia="Times New Roman" w:cs="Times New Roman"/>
@@ -773,11 +753,11 @@
           <w:t>;</w:t>
         </w:r>
       </w:ins>
-      <w:del w:id="92" w:author="Hannah Drake" w:date="2014-04-07T10:43:00Z">
-        <w:r>
-          <w:rPr>
-            <w:rFonts w:eastAsia="Times New Roman" w:cs="Times New Roman"/>
-            <w:rPrChange w:id="93" w:author="Hannah Drake" w:date="2014-04-07T10:41:00Z">
+      <w:del w:id="91" w:author="Hannah Drake" w:date="2014-04-07T10:43:00Z">
+        <w:r>
+          <w:rPr>
+            <w:rFonts w:eastAsia="Times New Roman" w:cs="Times New Roman"/>
+            <w:rPrChange w:id="92" w:author="Hannah Drake" w:date="2014-04-07T10:41:00Z">
               <w:rPr/>
             </w:rPrChange>
           </w:rPr>
@@ -787,13 +767,13 @@
       <w:r>
         <w:rPr>
           <w:rFonts w:eastAsia="Times New Roman" w:cs="Times New Roman"/>
-          <w:rPrChange w:id="94" w:author="Hannah Drake" w:date="2014-04-07T10:41:00Z">
+          <w:rPrChange w:id="93" w:author="Hannah Drake" w:date="2014-04-07T10:41:00Z">
             <w:rPr/>
           </w:rPrChange>
         </w:rPr>
         <w:t xml:space="preserve"> place your ingredients on the instrument</w:t>
       </w:r>
-      <w:ins w:id="95" w:author="Hannah Drake" w:date="2014-04-07T10:43:00Z">
+      <w:ins w:id="94" w:author="Hannah Drake" w:date="2014-04-07T10:43:00Z">
         <w:r>
           <w:rPr>
             <w:rFonts w:eastAsia="Times New Roman" w:cs="Times New Roman"/>
@@ -801,11 +781,11 @@
           <w:t>;</w:t>
         </w:r>
       </w:ins>
-      <w:del w:id="96" w:author="Hannah Drake" w:date="2014-04-07T10:43:00Z">
-        <w:r>
-          <w:rPr>
-            <w:rFonts w:eastAsia="Times New Roman" w:cs="Times New Roman"/>
-            <w:rPrChange w:id="97" w:author="Hannah Drake" w:date="2014-04-07T10:41:00Z">
+      <w:del w:id="95" w:author="Hannah Drake" w:date="2014-04-07T10:43:00Z">
+        <w:r>
+          <w:rPr>
+            <w:rFonts w:eastAsia="Times New Roman" w:cs="Times New Roman"/>
+            <w:rPrChange w:id="96" w:author="Hannah Drake" w:date="2014-04-07T10:41:00Z">
               <w:rPr/>
             </w:rPrChange>
           </w:rPr>
@@ -815,13 +795,13 @@
       <w:r>
         <w:rPr>
           <w:rFonts w:eastAsia="Times New Roman" w:cs="Times New Roman"/>
-          <w:rPrChange w:id="98" w:author="Hannah Drake" w:date="2014-04-07T10:41:00Z">
+          <w:rPrChange w:id="97" w:author="Hannah Drake" w:date="2014-04-07T10:41:00Z">
             <w:rPr/>
           </w:rPrChange>
         </w:rPr>
         <w:t xml:space="preserve"> and </w:t>
       </w:r>
-      <w:ins w:id="99" w:author="Hannah Drake" w:date="2014-04-07T10:43:00Z">
+      <w:ins w:id="98" w:author="Hannah Drake" w:date="2014-04-07T10:43:00Z">
         <w:r>
           <w:rPr>
             <w:rFonts w:eastAsia="Times New Roman" w:cs="Times New Roman"/>
@@ -832,13 +812,13 @@
       <w:r>
         <w:rPr>
           <w:rFonts w:eastAsia="Times New Roman" w:cs="Times New Roman"/>
-          <w:rPrChange w:id="100" w:author="Hannah Drake" w:date="2014-04-07T10:41:00Z">
+          <w:rPrChange w:id="99" w:author="Hannah Drake" w:date="2014-04-07T10:41:00Z">
             <w:rPr/>
           </w:rPrChange>
         </w:rPr>
         <w:t xml:space="preserve">click </w:t>
       </w:r>
-      <w:ins w:id="101" w:author="Hannah Drake" w:date="2014-04-07T10:43:00Z">
+      <w:ins w:id="100" w:author="Hannah Drake" w:date="2014-04-07T10:43:00Z">
         <w:r>
           <w:rPr>
             <w:rFonts w:eastAsia="Times New Roman" w:cs="Times New Roman"/>
@@ -849,13 +829,13 @@
       <w:r>
         <w:rPr>
           <w:rFonts w:eastAsia="Times New Roman" w:cs="Times New Roman"/>
-          <w:rPrChange w:id="102" w:author="Hannah Drake" w:date="2014-04-07T10:41:00Z">
+          <w:rPrChange w:id="101" w:author="Hannah Drake" w:date="2014-04-07T10:41:00Z">
             <w:rPr/>
           </w:rPrChange>
         </w:rPr>
         <w:t>run</w:t>
       </w:r>
-      <w:ins w:id="103" w:author="Hannah Drake" w:date="2014-04-07T10:43:00Z">
+      <w:ins w:id="102" w:author="Hannah Drake" w:date="2014-04-07T10:43:00Z">
         <w:r>
           <w:rPr>
             <w:rFonts w:eastAsia="Times New Roman" w:cs="Times New Roman"/>
@@ -866,7 +846,7 @@
       <w:r>
         <w:rPr>
           <w:rFonts w:eastAsia="Times New Roman" w:cs="Times New Roman"/>
-          <w:rPrChange w:id="104" w:author="Hannah Drake" w:date="2014-04-07T10:41:00Z">
+          <w:rPrChange w:id="103" w:author="Hannah Drake" w:date="2014-04-07T10:41:00Z">
             <w:rPr/>
           </w:rPrChange>
         </w:rPr>
@@ -878,11 +858,11 @@
         <w:spacing w:after="0" w:line="240" w:lineRule="auto"/>
         <w:rPr>
           <w:rFonts w:eastAsia="Times New Roman" w:cs="Times New Roman"/>
-          <w:rPrChange w:id="105" w:author="Hannah Drake" w:date="2014-04-07T10:49:00Z">
+          <w:rPrChange w:id="104" w:author="Hannah Drake" w:date="2014-04-07T10:49:00Z">
             <w:rPr/>
           </w:rPrChange>
         </w:rPr>
-        <w:pPrChange w:id="106" w:author="Hannah Drake" w:date="2014-04-07T10:49:00Z">
+        <w:pPrChange w:id="105" w:author="Hannah Drake" w:date="2014-04-07T10:49:00Z">
           <w:pPr>
             <w:spacing w:after="0" w:line="240" w:lineRule="auto"/>
             <w:ind w:left="720"/>
@@ -899,11 +879,11 @@
         </w:numPr>
         <w:spacing w:after="0" w:line="240" w:lineRule="auto"/>
         <w:rPr>
-          <w:ins w:id="107" w:author="Hannah Drake" w:date="2014-04-07T10:49:00Z"/>
-          <w:rFonts w:eastAsia="Times New Roman" w:cs="Times New Roman"/>
-        </w:rPr>
-      </w:pPr>
-      <w:ins w:id="108" w:author="Hannah Drake" w:date="2014-04-07T10:49:00Z">
+          <w:ins w:id="106" w:author="Hannah Drake" w:date="2014-04-07T10:49:00Z"/>
+          <w:rFonts w:eastAsia="Times New Roman" w:cs="Times New Roman"/>
+        </w:rPr>
+      </w:pPr>
+      <w:ins w:id="107" w:author="Hannah Drake" w:date="2014-04-07T10:49:00Z">
         <w:r>
           <w:rPr>
             <w:rFonts w:eastAsia="Times New Roman" w:cs="Times New Roman"/>
@@ -934,13 +914,7 @@
           <w:rPr>
             <w:rFonts w:eastAsia="Times New Roman" w:cs="Times New Roman"/>
           </w:rPr>
-          <w:t xml:space="preserve"> </w:t>
-        </w:r>
-        <w:r>
-          <w:rPr>
-            <w:rFonts w:eastAsia="Times New Roman" w:cs="Times New Roman"/>
-          </w:rPr>
-          <w:t>regular maintenance.</w:t>
+          <w:t xml:space="preserve"> regular maintenance.</w:t>
         </w:r>
       </w:ins>
     </w:p>
@@ -949,7 +923,7 @@
         <w:spacing w:after="0" w:line="240" w:lineRule="auto"/>
         <w:ind w:left="720"/>
         <w:rPr>
-          <w:ins w:id="109" w:author="Hannah Drake" w:date="2014-04-07T10:41:00Z"/>
+          <w:ins w:id="108" w:author="Hannah Drake" w:date="2014-04-07T10:41:00Z"/>
           <w:rFonts w:eastAsia="Times New Roman" w:cs="Times New Roman"/>
           <w:b/>
           <w:bCs/>
@@ -965,17 +939,17 @@
         </w:numPr>
         <w:spacing w:after="0" w:line="240" w:lineRule="auto"/>
         <w:rPr>
-          <w:ins w:id="110" w:author="Ira Sabran" w:date="2014-04-04T11:06:00Z"/>
-          <w:del w:id="111" w:author="Hannah Drake" w:date="2014-04-07T10:44:00Z"/>
-          <w:rFonts w:eastAsia="Times New Roman" w:cs="Times New Roman"/>
-          <w:rPrChange w:id="112" w:author="Hannah Drake" w:date="2014-04-07T10:44:00Z">
-            <w:rPr>
-              <w:ins w:id="113" w:author="Ira Sabran" w:date="2014-04-04T11:06:00Z"/>
-              <w:del w:id="114" w:author="Hannah Drake" w:date="2014-04-07T10:44:00Z"/>
-            </w:rPr>
-          </w:rPrChange>
-        </w:rPr>
-        <w:pPrChange w:id="115" w:author="Hannah Drake" w:date="2014-04-07T10:44:00Z">
+          <w:ins w:id="109" w:author="Ira Sabran" w:date="2014-04-04T11:06:00Z"/>
+          <w:del w:id="110" w:author="Hannah Drake" w:date="2014-04-07T10:44:00Z"/>
+          <w:rFonts w:eastAsia="Times New Roman" w:cs="Times New Roman"/>
+          <w:rPrChange w:id="111" w:author="Hannah Drake" w:date="2014-04-07T10:44:00Z">
+            <w:rPr>
+              <w:ins w:id="112" w:author="Ira Sabran" w:date="2014-04-04T11:06:00Z"/>
+              <w:del w:id="113" w:author="Hannah Drake" w:date="2014-04-07T10:44:00Z"/>
+            </w:rPr>
+          </w:rPrChange>
+        </w:rPr>
+        <w:pPrChange w:id="114" w:author="Hannah Drake" w:date="2014-04-07T10:44:00Z">
           <w:pPr>
             <w:spacing w:after="0" w:line="240" w:lineRule="auto"/>
             <w:ind w:left="720"/>
@@ -987,37 +961,37 @@
           <w:rFonts w:eastAsia="Times New Roman" w:cs="Times New Roman"/>
           <w:b/>
           <w:bCs/>
-          <w:rPrChange w:id="116" w:author="Hannah Drake" w:date="2014-04-07T10:44:00Z">
+          <w:rPrChange w:id="115" w:author="Hannah Drake" w:date="2014-04-07T10:44:00Z">
             <w:rPr/>
           </w:rPrChange>
         </w:rPr>
         <w:t>Flexible</w:t>
       </w:r>
-      <w:del w:id="117" w:author="Ira Sabran" w:date="2014-04-04T11:00:00Z">
+      <w:del w:id="116" w:author="Ira Sabran" w:date="2014-04-04T11:00:00Z">
         <w:r>
           <w:rPr>
             <w:rFonts w:eastAsia="Times New Roman" w:cs="Times New Roman"/>
             <w:b/>
             <w:bCs/>
-            <w:rPrChange w:id="118" w:author="Hannah Drake" w:date="2014-04-07T10:44:00Z">
+            <w:rPrChange w:id="117" w:author="Hannah Drake" w:date="2014-04-07T10:44:00Z">
               <w:rPr/>
             </w:rPrChange>
           </w:rPr>
           <w:delText>:</w:delText>
         </w:r>
       </w:del>
-      <w:del w:id="119" w:author="Ira Sabran" w:date="2014-04-04T11:06:00Z">
-        <w:r>
-          <w:rPr>
-            <w:rFonts w:eastAsia="Times New Roman" w:cs="Times New Roman"/>
-            <w:rPrChange w:id="120" w:author="Hannah Drake" w:date="2014-04-07T10:44:00Z">
+      <w:del w:id="118" w:author="Ira Sabran" w:date="2014-04-04T11:06:00Z">
+        <w:r>
+          <w:rPr>
+            <w:rFonts w:eastAsia="Times New Roman" w:cs="Times New Roman"/>
+            <w:rPrChange w:id="119" w:author="Hannah Drake" w:date="2014-04-07T10:44:00Z">
               <w:rPr/>
             </w:rPrChange>
           </w:rPr>
           <w:br/>
         </w:r>
       </w:del>
-      <w:ins w:id="121" w:author="Hannah Drake" w:date="2014-04-07T10:44:00Z">
+      <w:ins w:id="120" w:author="Hannah Drake" w:date="2014-04-07T10:44:00Z">
         <w:r>
           <w:rPr>
             <w:rFonts w:eastAsia="Times New Roman" w:cs="Times New Roman"/>
@@ -1035,12 +1009,10 @@
         </w:numPr>
         <w:spacing w:after="0" w:line="240" w:lineRule="auto"/>
         <w:rPr>
-          <w:rFonts w:eastAsia="Times New Roman" w:cs="Times New Roman"/>
-          <w:rPrChange w:id="122" w:author="Hannah Drake" w:date="2014-04-07T10:44:00Z">
-            <w:rPr/>
-          </w:rPrChange>
-        </w:rPr>
-        <w:pPrChange w:id="123" w:author="Hannah Drake" w:date="2014-04-07T10:44:00Z">
+          <w:ins w:id="121" w:author="Hannah Drake" w:date="2014-04-07T11:00:00Z"/>
+          <w:rFonts w:eastAsia="Times New Roman" w:cs="Times New Roman"/>
+        </w:rPr>
+        <w:pPrChange w:id="122" w:author="Hannah Drake" w:date="2014-04-07T10:44:00Z">
           <w:pPr>
             <w:spacing w:after="0" w:line="240" w:lineRule="auto"/>
             <w:ind w:left="720"/>
@@ -1050,13 +1022,13 @@
       <w:r>
         <w:rPr>
           <w:rFonts w:eastAsia="Times New Roman" w:cs="Times New Roman"/>
-          <w:rPrChange w:id="124" w:author="Hannah Drake" w:date="2014-04-07T10:44:00Z">
+          <w:rPrChange w:id="123" w:author="Hannah Drake" w:date="2014-04-07T10:44:00Z">
             <w:rPr/>
           </w:rPrChange>
         </w:rPr>
         <w:t xml:space="preserve">Independent control over each dispense nozzle allows </w:t>
       </w:r>
-      <w:ins w:id="125" w:author="Hannah Drake" w:date="2014-04-07T10:44:00Z">
+      <w:ins w:id="124" w:author="Hannah Drake" w:date="2014-04-07T10:44:00Z">
         <w:r>
           <w:rPr>
             <w:rFonts w:eastAsia="Times New Roman" w:cs="Times New Roman"/>
@@ -1067,13 +1039,13 @@
       <w:r>
         <w:rPr>
           <w:rFonts w:eastAsia="Times New Roman" w:cs="Times New Roman"/>
-          <w:rPrChange w:id="126" w:author="Hannah Drake" w:date="2014-04-07T10:44:00Z">
+          <w:rPrChange w:id="125" w:author="Hannah Drake" w:date="2014-04-07T10:44:00Z">
             <w:rPr/>
           </w:rPrChange>
         </w:rPr>
         <w:t xml:space="preserve">any volume of any reagent </w:t>
       </w:r>
-      <w:ins w:id="127" w:author="Hannah Drake" w:date="2014-04-07T10:44:00Z">
+      <w:ins w:id="126" w:author="Hannah Drake" w:date="2014-04-07T10:44:00Z">
         <w:r>
           <w:rPr>
             <w:rFonts w:eastAsia="Times New Roman" w:cs="Times New Roman"/>
@@ -1081,11 +1053,11 @@
           <w:t>into</w:t>
         </w:r>
       </w:ins>
-      <w:del w:id="128" w:author="Hannah Drake" w:date="2014-04-07T10:44:00Z">
-        <w:r>
-          <w:rPr>
-            <w:rFonts w:eastAsia="Times New Roman" w:cs="Times New Roman"/>
-            <w:rPrChange w:id="129" w:author="Hannah Drake" w:date="2014-04-07T10:44:00Z">
+      <w:del w:id="127" w:author="Hannah Drake" w:date="2014-04-07T10:44:00Z">
+        <w:r>
+          <w:rPr>
+            <w:rFonts w:eastAsia="Times New Roman" w:cs="Times New Roman"/>
+            <w:rPrChange w:id="128" w:author="Hannah Drake" w:date="2014-04-07T10:44:00Z">
               <w:rPr/>
             </w:rPrChange>
           </w:rPr>
@@ -1095,29 +1067,29 @@
       <w:r>
         <w:rPr>
           <w:rFonts w:eastAsia="Times New Roman" w:cs="Times New Roman"/>
-          <w:rPrChange w:id="130" w:author="Hannah Drake" w:date="2014-04-07T10:44:00Z">
+          <w:rPrChange w:id="129" w:author="Hannah Drake" w:date="2014-04-07T10:44:00Z">
             <w:rPr/>
           </w:rPrChange>
         </w:rPr>
         <w:t xml:space="preserve"> </w:t>
       </w:r>
-      <w:del w:id="131" w:author="Ira Sabran" w:date="2014-04-04T11:03:00Z">
-        <w:r>
-          <w:rPr>
-            <w:rFonts w:eastAsia="Times New Roman" w:cs="Times New Roman"/>
-            <w:rPrChange w:id="132" w:author="Hannah Drake" w:date="2014-04-07T10:44:00Z">
+      <w:del w:id="130" w:author="Ira Sabran" w:date="2014-04-04T11:03:00Z">
+        <w:r>
+          <w:rPr>
+            <w:rFonts w:eastAsia="Times New Roman" w:cs="Times New Roman"/>
+            <w:rPrChange w:id="131" w:author="Hannah Drake" w:date="2014-04-07T10:44:00Z">
               <w:rPr/>
             </w:rPrChange>
           </w:rPr>
           <w:delText xml:space="preserve">go </w:delText>
         </w:r>
       </w:del>
-      <w:ins w:id="133" w:author="Ira Sabran" w:date="2014-04-04T11:03:00Z">
-        <w:del w:id="134" w:author="Hannah Drake" w:date="2014-04-07T10:44:00Z">
+      <w:ins w:id="132" w:author="Ira Sabran" w:date="2014-04-04T11:03:00Z">
+        <w:del w:id="133" w:author="Hannah Drake" w:date="2014-04-07T10:44:00Z">
           <w:r>
             <w:rPr>
               <w:rFonts w:eastAsia="Times New Roman" w:cs="Times New Roman"/>
-              <w:rPrChange w:id="135" w:author="Hannah Drake" w:date="2014-04-07T10:44:00Z">
+              <w:rPrChange w:id="134" w:author="Hannah Drake" w:date="2014-04-07T10:44:00Z">
                 <w:rPr/>
               </w:rPrChange>
             </w:rPr>
@@ -1125,11 +1097,11 @@
           </w:r>
         </w:del>
       </w:ins>
-      <w:del w:id="136" w:author="Hannah Drake" w:date="2014-04-07T10:44:00Z">
-        <w:r>
-          <w:rPr>
-            <w:rFonts w:eastAsia="Times New Roman" w:cs="Times New Roman"/>
-            <w:rPrChange w:id="137" w:author="Hannah Drake" w:date="2014-04-07T10:44:00Z">
+      <w:del w:id="135" w:author="Hannah Drake" w:date="2014-04-07T10:44:00Z">
+        <w:r>
+          <w:rPr>
+            <w:rFonts w:eastAsia="Times New Roman" w:cs="Times New Roman"/>
+            <w:rPrChange w:id="136" w:author="Hannah Drake" w:date="2014-04-07T10:44:00Z">
               <w:rPr/>
             </w:rPrChange>
           </w:rPr>
@@ -1139,23 +1111,33 @@
       <w:r>
         <w:rPr>
           <w:rFonts w:eastAsia="Times New Roman" w:cs="Times New Roman"/>
-          <w:rPrChange w:id="138" w:author="Hannah Drake" w:date="2014-04-07T10:44:00Z">
+          <w:rPrChange w:id="137" w:author="Hannah Drake" w:date="2014-04-07T10:44:00Z">
             <w:rPr/>
           </w:rPrChange>
         </w:rPr>
         <w:t xml:space="preserve">any well. Coupled with a motorized XYZ stage, the Formulator can support </w:t>
       </w:r>
-      <w:del w:id="139" w:author="Ira Sabran" w:date="2014-04-04T11:03:00Z">
-        <w:r>
-          <w:rPr>
-            <w:rFonts w:eastAsia="Times New Roman" w:cs="Times New Roman"/>
-            <w:rPrChange w:id="140" w:author="Hannah Drake" w:date="2014-04-07T10:44:00Z">
+      <w:del w:id="138" w:author="Ira Sabran" w:date="2014-04-04T11:03:00Z">
+        <w:r>
+          <w:rPr>
+            <w:rFonts w:eastAsia="Times New Roman" w:cs="Times New Roman"/>
+            <w:rPrChange w:id="139" w:author="Hannah Drake" w:date="2014-04-07T10:44:00Z">
               <w:rPr/>
             </w:rPrChange>
           </w:rPr>
           <w:delText xml:space="preserve">virtually </w:delText>
         </w:r>
       </w:del>
+      <w:r>
+        <w:rPr>
+          <w:rFonts w:eastAsia="Times New Roman" w:cs="Times New Roman"/>
+          <w:rPrChange w:id="140" w:author="Hannah Drake" w:date="2014-04-07T10:44:00Z">
+            <w:rPr/>
+          </w:rPrChange>
+        </w:rPr>
+        <w:t>all microplate formats, even large VDX/</w:t>
+      </w:r>
+      <w:proofErr w:type="spellStart"/>
       <w:r>
         <w:rPr>
           <w:rFonts w:eastAsia="Times New Roman" w:cs="Times New Roman"/>
@@ -1163,9 +1145,9 @@
             <w:rPr/>
           </w:rPrChange>
         </w:rPr>
-        <w:t>all microplate formats, even large VDX/</w:t>
-      </w:r>
-      <w:proofErr w:type="spellStart"/>
+        <w:t>Linbro</w:t>
+      </w:r>
+      <w:proofErr w:type="spellEnd"/>
       <w:r>
         <w:rPr>
           <w:rFonts w:eastAsia="Times New Roman" w:cs="Times New Roman"/>
@@ -1173,29 +1155,28 @@
             <w:rPr/>
           </w:rPrChange>
         </w:rPr>
-        <w:t>Linbro</w:t>
-      </w:r>
-      <w:proofErr w:type="spellEnd"/>
-      <w:r>
-        <w:rPr>
-          <w:rFonts w:eastAsia="Times New Roman" w:cs="Times New Roman"/>
-          <w:rPrChange w:id="143" w:author="Hannah Drake" w:date="2014-04-07T10:44:00Z">
-            <w:rPr/>
-          </w:rPrChange>
-        </w:rPr>
         <w:t xml:space="preserve"> plates.</w:t>
       </w:r>
-      <w:del w:id="144" w:author="Ira Sabran" w:date="2014-04-04T11:08:00Z">
-        <w:r>
-          <w:rPr>
-            <w:rFonts w:eastAsia="Times New Roman" w:cs="Times New Roman"/>
-            <w:rPrChange w:id="145" w:author="Hannah Drake" w:date="2014-04-07T10:44:00Z">
-              <w:rPr/>
-            </w:rPrChange>
-          </w:rPr>
-          <w:delText xml:space="preserve"> </w:delText>
-        </w:r>
-      </w:del>
+    </w:p>
+    <w:p>
+      <w:pPr>
+        <w:spacing w:after="0" w:line="240" w:lineRule="auto"/>
+        <w:rPr>
+          <w:ins w:id="143" w:author="Hannah Drake" w:date="2014-04-07T10:59:00Z"/>
+          <w:rFonts w:eastAsia="Times New Roman" w:cs="Times New Roman"/>
+          <w:rPrChange w:id="144" w:author="Hannah Drake" w:date="2014-04-07T11:00:00Z">
+            <w:rPr>
+              <w:ins w:id="145" w:author="Hannah Drake" w:date="2014-04-07T10:59:00Z"/>
+            </w:rPr>
+          </w:rPrChange>
+        </w:rPr>
+        <w:pPrChange w:id="146" w:author="Hannah Drake" w:date="2014-04-07T11:00:00Z">
+          <w:pPr>
+            <w:spacing w:after="0" w:line="240" w:lineRule="auto"/>
+            <w:ind w:left="720"/>
+          </w:pPr>
+        </w:pPrChange>
+      </w:pPr>
     </w:p>
     <w:p>
       <w:pPr>
@@ -1205,49 +1186,31 @@
           <w:numId w:val="1"/>
         </w:numPr>
         <w:spacing w:after="0" w:line="240" w:lineRule="auto"/>
-        <w:ind w:left="0"/>
-        <w:rPr>
-          <w:ins w:id="146" w:author="Ira Sabran" w:date="2014-04-04T11:06:00Z"/>
-          <w:del w:id="147" w:author="Hannah Drake" w:date="2014-04-07T10:44:00Z"/>
-          <w:rFonts w:eastAsia="Times New Roman" w:cs="Times New Roman"/>
-          <w:b/>
-          <w:bCs/>
+        <w:rPr>
+          <w:del w:id="147" w:author="Hannah Drake" w:date="2014-04-07T11:00:00Z"/>
+          <w:rFonts w:eastAsia="Times New Roman" w:cs="Times New Roman"/>
           <w:rPrChange w:id="148" w:author="Hannah Drake" w:date="2014-04-07T10:44:00Z">
             <w:rPr>
-              <w:ins w:id="149" w:author="Ira Sabran" w:date="2014-04-04T11:06:00Z"/>
-              <w:del w:id="150" w:author="Hannah Drake" w:date="2014-04-07T10:44:00Z"/>
-              <w:rFonts w:eastAsia="Times New Roman" w:cs="Times New Roman"/>
-            </w:rPr>
-          </w:rPrChange>
-        </w:rPr>
-        <w:pPrChange w:id="151" w:author="Hannah Drake" w:date="2014-04-07T10:45:00Z">
+              <w:del w:id="149" w:author="Hannah Drake" w:date="2014-04-07T11:00:00Z"/>
+            </w:rPr>
+          </w:rPrChange>
+        </w:rPr>
+        <w:pPrChange w:id="150" w:author="Hannah Drake" w:date="2014-04-07T10:44:00Z">
           <w:pPr>
             <w:spacing w:after="0" w:line="240" w:lineRule="auto"/>
             <w:ind w:left="720"/>
           </w:pPr>
         </w:pPrChange>
       </w:pPr>
-      <w:commentRangeStart w:id="152"/>
-      <w:del w:id="153" w:author="Hannah Drake" w:date="2014-04-07T10:45:00Z">
-        <w:r>
-          <w:rPr>
-            <w:rFonts w:eastAsia="Times New Roman" w:cs="Times New Roman"/>
-            <w:b/>
-            <w:bCs/>
-            <w:rPrChange w:id="154" w:author="Hannah Drake" w:date="2014-04-07T10:44:00Z">
-              <w:rPr/>
-            </w:rPrChange>
-          </w:rPr>
-          <w:delText>Small:</w:delText>
-        </w:r>
-        <w:r>
-          <w:rPr>
-            <w:rFonts w:eastAsia="Times New Roman" w:cs="Times New Roman"/>
-            <w:rPrChange w:id="155" w:author="Hannah Drake" w:date="2014-04-07T10:44:00Z">
-              <w:rPr/>
-            </w:rPrChange>
-          </w:rPr>
-          <w:br/>
+      <w:del w:id="151" w:author="Ira Sabran" w:date="2014-04-04T11:08:00Z">
+        <w:r>
+          <w:rPr>
+            <w:rFonts w:eastAsia="Times New Roman" w:cs="Times New Roman"/>
+            <w:rPrChange w:id="152" w:author="Hannah Drake" w:date="2014-04-07T10:44:00Z">
+              <w:rPr/>
+            </w:rPrChange>
+          </w:rPr>
+          <w:delText xml:space="preserve"> </w:delText>
         </w:r>
       </w:del>
     </w:p>
@@ -1259,41 +1222,129 @@
           <w:numId w:val="1"/>
         </w:numPr>
         <w:spacing w:after="0" w:line="240" w:lineRule="auto"/>
-        <w:ind w:left="0"/>
-        <w:rPr>
-          <w:del w:id="156" w:author="Hannah Drake" w:date="2014-04-07T10:45:00Z"/>
-          <w:rFonts w:eastAsia="Times New Roman" w:cs="Times New Roman"/>
-          <w:rPrChange w:id="157" w:author="Hannah Drake" w:date="2014-04-07T10:44:00Z">
-            <w:rPr>
-              <w:del w:id="158" w:author="Hannah Drake" w:date="2014-04-07T10:45:00Z"/>
-            </w:rPr>
-          </w:rPrChange>
-        </w:rPr>
-        <w:pPrChange w:id="159" w:author="Hannah Drake" w:date="2014-04-07T10:45:00Z">
+        <w:rPr>
+          <w:ins w:id="153" w:author="Ira Sabran" w:date="2014-04-04T11:06:00Z"/>
+          <w:del w:id="154" w:author="Hannah Drake" w:date="2014-04-07T11:00:00Z"/>
+          <w:rFonts w:eastAsia="Times New Roman" w:cs="Times New Roman"/>
+          <w:b/>
+          <w:bCs/>
+          <w:rPrChange w:id="155" w:author="Hannah Drake" w:date="2014-04-07T11:00:00Z">
+            <w:rPr>
+              <w:ins w:id="156" w:author="Ira Sabran" w:date="2014-04-04T11:06:00Z"/>
+              <w:del w:id="157" w:author="Hannah Drake" w:date="2014-04-07T11:00:00Z"/>
+              <w:rFonts w:eastAsia="Times New Roman" w:cs="Times New Roman"/>
+            </w:rPr>
+          </w:rPrChange>
+        </w:rPr>
+        <w:pPrChange w:id="158" w:author="Hannah Drake" w:date="2014-04-07T11:00:00Z">
           <w:pPr>
             <w:spacing w:after="0" w:line="240" w:lineRule="auto"/>
             <w:ind w:left="720"/>
           </w:pPr>
         </w:pPrChange>
       </w:pPr>
-      <w:del w:id="160" w:author="Hannah Drake" w:date="2014-04-07T10:45:00Z">
-        <w:r>
-          <w:rPr>
-            <w:rFonts w:eastAsia="Times New Roman" w:cs="Times New Roman"/>
-            <w:rPrChange w:id="161" w:author="Hannah Drake" w:date="2014-04-07T10:44:00Z">
-              <w:rPr/>
-            </w:rPrChange>
-          </w:rPr>
-          <w:delText xml:space="preserve">The footprint is slightly larger than a microwave. </w:delText>
-        </w:r>
-        <w:commentRangeEnd w:id="152"/>
-        <w:r>
-          <w:rPr>
-            <w:rStyle w:val="CommentReference"/>
-          </w:rPr>
-          <w:commentReference w:id="152"/>
-        </w:r>
-      </w:del>
+      <w:r>
+        <w:rPr>
+          <w:rFonts w:eastAsia="Times New Roman" w:cs="Times New Roman"/>
+          <w:b/>
+          <w:bCs/>
+          <w:rPrChange w:id="159" w:author="Hannah Drake" w:date="2014-04-07T11:00:00Z">
+            <w:rPr/>
+          </w:rPrChange>
+        </w:rPr>
+        <w:t>Smal</w:t>
+      </w:r>
+      <w:ins w:id="160" w:author="Hannah Drake" w:date="2014-04-07T11:00:00Z">
+        <w:r>
+          <w:rPr>
+            <w:rFonts w:eastAsia="Times New Roman" w:cs="Times New Roman"/>
+            <w:b/>
+            <w:bCs/>
+          </w:rPr>
+          <w:t xml:space="preserve">l. </w:t>
+        </w:r>
+      </w:ins>
+      <w:del w:id="161" w:author="Hannah Drake" w:date="2014-04-07T11:00:00Z">
+        <w:r>
+          <w:rPr>
+            <w:rFonts w:eastAsia="Times New Roman" w:cs="Times New Roman"/>
+            <w:b/>
+            <w:bCs/>
+            <w:rPrChange w:id="162" w:author="Hannah Drake" w:date="2014-04-07T11:00:00Z">
+              <w:rPr/>
+            </w:rPrChange>
+          </w:rPr>
+          <w:delText>l:</w:delText>
+        </w:r>
+        <w:r>
+          <w:rPr>
+            <w:rFonts w:eastAsia="Times New Roman" w:cs="Times New Roman"/>
+            <w:rPrChange w:id="163" w:author="Hannah Drake" w:date="2014-04-07T11:00:00Z">
+              <w:rPr/>
+            </w:rPrChange>
+          </w:rPr>
+          <w:br/>
+        </w:r>
+      </w:del>
+    </w:p>
+    <w:p>
+      <w:pPr>
+        <w:pStyle w:val="ListParagraph"/>
+        <w:numPr>
+          <w:ilvl w:val="0"/>
+          <w:numId w:val="1"/>
+        </w:numPr>
+        <w:spacing w:after="0" w:line="240" w:lineRule="auto"/>
+        <w:rPr>
+          <w:rFonts w:eastAsia="Times New Roman" w:cs="Times New Roman"/>
+          <w:rPrChange w:id="164" w:author="Hannah Drake" w:date="2014-04-07T11:00:00Z">
+            <w:rPr/>
+          </w:rPrChange>
+        </w:rPr>
+        <w:pPrChange w:id="165" w:author="Hannah Drake" w:date="2014-04-07T11:00:00Z">
+          <w:pPr>
+            <w:spacing w:after="0" w:line="240" w:lineRule="auto"/>
+            <w:ind w:left="720"/>
+          </w:pPr>
+        </w:pPrChange>
+      </w:pPr>
+      <w:r>
+        <w:rPr>
+          <w:rFonts w:eastAsia="Times New Roman" w:cs="Times New Roman"/>
+          <w:rPrChange w:id="166" w:author="Hannah Drake" w:date="2014-04-07T11:00:00Z">
+            <w:rPr/>
+          </w:rPrChange>
+        </w:rPr>
+        <w:t xml:space="preserve">The </w:t>
+      </w:r>
+      <w:ins w:id="167" w:author="Hannah Drake" w:date="2014-04-07T11:00:00Z">
+        <w:r>
+          <w:rPr>
+            <w:rFonts w:eastAsia="Times New Roman" w:cs="Times New Roman"/>
+          </w:rPr>
+          <w:t xml:space="preserve">Formulator’s </w:t>
+        </w:r>
+      </w:ins>
+      <w:r>
+        <w:rPr>
+          <w:rFonts w:eastAsia="Times New Roman" w:cs="Times New Roman"/>
+          <w:rPrChange w:id="168" w:author="Hannah Drake" w:date="2014-04-07T11:00:00Z">
+            <w:rPr/>
+          </w:rPrChange>
+        </w:rPr>
+        <w:t xml:space="preserve">footprint </w:t>
+      </w:r>
+      <w:bookmarkStart w:id="169" w:name="_GoBack"/>
+      <w:bookmarkEnd w:id="169"/>
+      <w:r>
+        <w:rPr>
+          <w:rFonts w:eastAsia="Times New Roman" w:cs="Times New Roman"/>
+          <w:rPrChange w:id="170" w:author="Hannah Drake" w:date="2014-04-07T11:00:00Z">
+            <w:rPr/>
+          </w:rPrChange>
+        </w:rPr>
+        <w:t xml:space="preserve">is slightly larger than a microwave. </w:t>
+      </w:r>
     </w:p>
     <w:p>
       <w:pPr>
@@ -1304,30 +1355,30 @@
         </w:numPr>
         <w:spacing w:after="0" w:line="240" w:lineRule="auto"/>
         <w:rPr>
-          <w:ins w:id="162" w:author="Ira Sabran" w:date="2014-04-04T11:06:00Z"/>
-          <w:del w:id="163" w:author="Hannah Drake" w:date="2014-04-07T10:45:00Z"/>
-          <w:rFonts w:eastAsia="Times New Roman" w:cs="Times New Roman"/>
-          <w:rPrChange w:id="164" w:author="Hannah Drake" w:date="2014-04-07T10:45:00Z">
-            <w:rPr>
-              <w:ins w:id="165" w:author="Ira Sabran" w:date="2014-04-04T11:06:00Z"/>
-              <w:del w:id="166" w:author="Hannah Drake" w:date="2014-04-07T10:45:00Z"/>
-            </w:rPr>
-          </w:rPrChange>
-        </w:rPr>
-        <w:pPrChange w:id="167" w:author="Hannah Drake" w:date="2014-04-07T10:45:00Z">
+          <w:ins w:id="171" w:author="Ira Sabran" w:date="2014-04-04T11:06:00Z"/>
+          <w:del w:id="172" w:author="Hannah Drake" w:date="2014-04-07T10:45:00Z"/>
+          <w:rFonts w:eastAsia="Times New Roman" w:cs="Times New Roman"/>
+          <w:rPrChange w:id="173" w:author="Hannah Drake" w:date="2014-04-07T10:45:00Z">
+            <w:rPr>
+              <w:ins w:id="174" w:author="Ira Sabran" w:date="2014-04-04T11:06:00Z"/>
+              <w:del w:id="175" w:author="Hannah Drake" w:date="2014-04-07T10:45:00Z"/>
+            </w:rPr>
+          </w:rPrChange>
+        </w:rPr>
+        <w:pPrChange w:id="176" w:author="Hannah Drake" w:date="2014-04-07T10:45:00Z">
           <w:pPr>
             <w:spacing w:after="0" w:line="240" w:lineRule="auto"/>
             <w:ind w:left="720"/>
           </w:pPr>
         </w:pPrChange>
       </w:pPr>
-      <w:del w:id="168" w:author="Hannah Drake" w:date="2014-04-07T10:49:00Z">
+      <w:del w:id="177" w:author="Hannah Drake" w:date="2014-04-07T10:49:00Z">
         <w:r>
           <w:rPr>
             <w:rFonts w:eastAsia="Times New Roman" w:cs="Times New Roman"/>
             <w:b/>
             <w:bCs/>
-            <w:rPrChange w:id="169" w:author="Hannah Drake" w:date="2014-04-07T10:45:00Z">
+            <w:rPrChange w:id="178" w:author="Hannah Drake" w:date="2014-04-07T10:45:00Z">
               <w:rPr/>
             </w:rPrChange>
           </w:rPr>
@@ -1336,7 +1387,7 @@
         <w:r>
           <w:rPr>
             <w:rFonts w:eastAsia="Times New Roman" w:cs="Times New Roman"/>
-            <w:rPrChange w:id="170" w:author="Hannah Drake" w:date="2014-04-07T10:45:00Z">
+            <w:rPrChange w:id="179" w:author="Hannah Drake" w:date="2014-04-07T10:45:00Z">
               <w:rPr/>
             </w:rPrChange>
           </w:rPr>
@@ -1353,38 +1404,38 @@
         </w:numPr>
         <w:spacing w:after="0" w:line="240" w:lineRule="auto"/>
         <w:rPr>
-          <w:del w:id="171" w:author="Hannah Drake" w:date="2014-04-07T10:49:00Z"/>
-          <w:rFonts w:eastAsia="Times New Roman" w:cs="Times New Roman"/>
-          <w:rPrChange w:id="172" w:author="Hannah Drake" w:date="2014-04-07T10:45:00Z">
-            <w:rPr>
-              <w:del w:id="173" w:author="Hannah Drake" w:date="2014-04-07T10:49:00Z"/>
-            </w:rPr>
-          </w:rPrChange>
-        </w:rPr>
-        <w:pPrChange w:id="174" w:author="Hannah Drake" w:date="2014-04-07T10:45:00Z">
+          <w:del w:id="180" w:author="Hannah Drake" w:date="2014-04-07T10:49:00Z"/>
+          <w:rFonts w:eastAsia="Times New Roman" w:cs="Times New Roman"/>
+          <w:rPrChange w:id="181" w:author="Hannah Drake" w:date="2014-04-07T10:45:00Z">
+            <w:rPr>
+              <w:del w:id="182" w:author="Hannah Drake" w:date="2014-04-07T10:49:00Z"/>
+            </w:rPr>
+          </w:rPrChange>
+        </w:rPr>
+        <w:pPrChange w:id="183" w:author="Hannah Drake" w:date="2014-04-07T10:45:00Z">
           <w:pPr>
             <w:spacing w:after="0" w:line="240" w:lineRule="auto"/>
             <w:ind w:left="720"/>
           </w:pPr>
         </w:pPrChange>
       </w:pPr>
-      <w:del w:id="175" w:author="Hannah Drake" w:date="2014-04-07T10:49:00Z">
-        <w:r>
-          <w:rPr>
-            <w:rFonts w:eastAsia="Times New Roman" w:cs="Times New Roman"/>
-            <w:rPrChange w:id="176" w:author="Hannah Drake" w:date="2014-04-07T10:45:00Z">
+      <w:del w:id="184" w:author="Hannah Drake" w:date="2014-04-07T10:49:00Z">
+        <w:r>
+          <w:rPr>
+            <w:rFonts w:eastAsia="Times New Roman" w:cs="Times New Roman"/>
+            <w:rPrChange w:id="185" w:author="Hannah Drake" w:date="2014-04-07T10:45:00Z">
               <w:rPr/>
             </w:rPrChange>
           </w:rPr>
           <w:delText>C</w:delText>
         </w:r>
       </w:del>
-      <w:ins w:id="177" w:author="Ira Sabran" w:date="2014-04-04T11:10:00Z">
-        <w:del w:id="178" w:author="Hannah Drake" w:date="2014-04-07T10:49:00Z">
+      <w:ins w:id="186" w:author="Ira Sabran" w:date="2014-04-04T11:10:00Z">
+        <w:del w:id="187" w:author="Hannah Drake" w:date="2014-04-07T10:49:00Z">
           <w:r>
             <w:rPr>
               <w:rFonts w:eastAsia="Times New Roman" w:cs="Times New Roman"/>
-              <w:rPrChange w:id="179" w:author="Hannah Drake" w:date="2014-04-07T10:45:00Z">
+              <w:rPrChange w:id="188" w:author="Hannah Drake" w:date="2014-04-07T10:45:00Z">
                 <w:rPr/>
               </w:rPrChange>
             </w:rPr>
@@ -1392,23 +1443,23 @@
           </w:r>
         </w:del>
       </w:ins>
-      <w:del w:id="180" w:author="Hannah Drake" w:date="2014-04-07T10:49:00Z">
-        <w:r>
-          <w:rPr>
-            <w:rFonts w:eastAsia="Times New Roman" w:cs="Times New Roman"/>
-            <w:rPrChange w:id="181" w:author="Hannah Drake" w:date="2014-04-07T10:45:00Z">
+      <w:del w:id="189" w:author="Hannah Drake" w:date="2014-04-07T10:49:00Z">
+        <w:r>
+          <w:rPr>
+            <w:rFonts w:eastAsia="Times New Roman" w:cs="Times New Roman"/>
+            <w:rPrChange w:id="190" w:author="Hannah Drake" w:date="2014-04-07T10:45:00Z">
               <w:rPr/>
             </w:rPrChange>
           </w:rPr>
           <w:delText xml:space="preserve">hemically inert components, </w:delText>
         </w:r>
       </w:del>
-      <w:ins w:id="182" w:author="Ira Sabran" w:date="2014-04-04T11:10:00Z">
-        <w:del w:id="183" w:author="Hannah Drake" w:date="2014-04-07T10:49:00Z">
+      <w:ins w:id="191" w:author="Ira Sabran" w:date="2014-04-04T11:10:00Z">
+        <w:del w:id="192" w:author="Hannah Drake" w:date="2014-04-07T10:49:00Z">
           <w:r>
             <w:rPr>
               <w:rFonts w:eastAsia="Times New Roman" w:cs="Times New Roman"/>
-              <w:rPrChange w:id="184" w:author="Hannah Drake" w:date="2014-04-07T10:45:00Z">
+              <w:rPrChange w:id="193" w:author="Hannah Drake" w:date="2014-04-07T10:45:00Z">
                 <w:rPr/>
               </w:rPrChange>
             </w:rPr>
@@ -1416,23 +1467,23 @@
           </w:r>
         </w:del>
       </w:ins>
-      <w:del w:id="185" w:author="Hannah Drake" w:date="2014-04-07T10:49:00Z">
-        <w:r>
-          <w:rPr>
-            <w:rFonts w:eastAsia="Times New Roman" w:cs="Times New Roman"/>
-            <w:rPrChange w:id="186" w:author="Hannah Drake" w:date="2014-04-07T10:45:00Z">
+      <w:del w:id="194" w:author="Hannah Drake" w:date="2014-04-07T10:49:00Z">
+        <w:r>
+          <w:rPr>
+            <w:rFonts w:eastAsia="Times New Roman" w:cs="Times New Roman"/>
+            <w:rPrChange w:id="195" w:author="Hannah Drake" w:date="2014-04-07T10:45:00Z">
               <w:rPr/>
             </w:rPrChange>
           </w:rPr>
           <w:delText>self washing</w:delText>
         </w:r>
       </w:del>
-      <w:ins w:id="187" w:author="Ira Sabran" w:date="2014-04-04T11:09:00Z">
-        <w:del w:id="188" w:author="Hannah Drake" w:date="2014-04-07T10:49:00Z">
+      <w:ins w:id="196" w:author="Ira Sabran" w:date="2014-04-04T11:09:00Z">
+        <w:del w:id="197" w:author="Hannah Drake" w:date="2014-04-07T10:49:00Z">
           <w:r>
             <w:rPr>
               <w:rFonts w:eastAsia="Times New Roman" w:cs="Times New Roman"/>
-              <w:rPrChange w:id="189" w:author="Hannah Drake" w:date="2014-04-07T10:45:00Z">
+              <w:rPrChange w:id="198" w:author="Hannah Drake" w:date="2014-04-07T10:45:00Z">
                 <w:rPr/>
               </w:rPrChange>
             </w:rPr>
@@ -1440,23 +1491,23 @@
           </w:r>
         </w:del>
       </w:ins>
-      <w:del w:id="190" w:author="Hannah Drake" w:date="2014-04-07T10:49:00Z">
-        <w:r>
-          <w:rPr>
-            <w:rFonts w:eastAsia="Times New Roman" w:cs="Times New Roman"/>
-            <w:rPrChange w:id="191" w:author="Hannah Drake" w:date="2014-04-07T10:45:00Z">
+      <w:del w:id="199" w:author="Hannah Drake" w:date="2014-04-07T10:49:00Z">
+        <w:r>
+          <w:rPr>
+            <w:rFonts w:eastAsia="Times New Roman" w:cs="Times New Roman"/>
+            <w:rPrChange w:id="200" w:author="Hannah Drake" w:date="2014-04-07T10:45:00Z">
               <w:rPr/>
             </w:rPrChange>
           </w:rPr>
           <w:delText xml:space="preserve">, </w:delText>
         </w:r>
       </w:del>
-      <w:ins w:id="192" w:author="Ira Sabran" w:date="2014-04-04T11:10:00Z">
-        <w:del w:id="193" w:author="Hannah Drake" w:date="2014-04-07T10:49:00Z">
+      <w:ins w:id="201" w:author="Ira Sabran" w:date="2014-04-04T11:10:00Z">
+        <w:del w:id="202" w:author="Hannah Drake" w:date="2014-04-07T10:49:00Z">
           <w:r>
             <w:rPr>
               <w:rFonts w:eastAsia="Times New Roman" w:cs="Times New Roman"/>
-              <w:rPrChange w:id="194" w:author="Hannah Drake" w:date="2014-04-07T10:45:00Z">
+              <w:rPrChange w:id="203" w:author="Hannah Drake" w:date="2014-04-07T10:45:00Z">
                 <w:rPr/>
               </w:rPrChange>
             </w:rPr>
@@ -1464,22 +1515,22 @@
           </w:r>
         </w:del>
       </w:ins>
-      <w:del w:id="195" w:author="Hannah Drake" w:date="2014-04-07T10:46:00Z">
-        <w:r>
-          <w:rPr>
-            <w:rFonts w:eastAsia="Times New Roman" w:cs="Times New Roman"/>
-            <w:rPrChange w:id="196" w:author="Hannah Drake" w:date="2014-04-07T10:45:00Z">
+      <w:del w:id="204" w:author="Hannah Drake" w:date="2014-04-07T10:46:00Z">
+        <w:r>
+          <w:rPr>
+            <w:rFonts w:eastAsia="Times New Roman" w:cs="Times New Roman"/>
+            <w:rPrChange w:id="205" w:author="Hannah Drake" w:date="2014-04-07T10:45:00Z">
               <w:rPr/>
             </w:rPrChange>
           </w:rPr>
           <w:delText xml:space="preserve">no </w:delText>
         </w:r>
       </w:del>
-      <w:del w:id="197" w:author="Hannah Drake" w:date="2014-04-07T10:49:00Z">
-        <w:r>
-          <w:rPr>
-            <w:rFonts w:eastAsia="Times New Roman" w:cs="Times New Roman"/>
-            <w:rPrChange w:id="198" w:author="Hannah Drake" w:date="2014-04-07T10:45:00Z">
+      <w:del w:id="206" w:author="Hannah Drake" w:date="2014-04-07T10:49:00Z">
+        <w:r>
+          <w:rPr>
+            <w:rFonts w:eastAsia="Times New Roman" w:cs="Times New Roman"/>
+            <w:rPrChange w:id="207" w:author="Hannah Drake" w:date="2014-04-07T10:45:00Z">
               <w:rPr/>
             </w:rPrChange>
           </w:rPr>
@@ -1496,30 +1547,30 @@
         </w:numPr>
         <w:spacing w:after="0" w:line="240" w:lineRule="auto"/>
         <w:rPr>
-          <w:ins w:id="199" w:author="Ira Sabran" w:date="2014-04-04T11:06:00Z"/>
-          <w:del w:id="200" w:author="Hannah Drake" w:date="2014-04-07T10:46:00Z"/>
-          <w:rFonts w:eastAsia="Times New Roman" w:cs="Times New Roman"/>
-          <w:rPrChange w:id="201" w:author="Hannah Drake" w:date="2014-04-07T10:46:00Z">
-            <w:rPr>
-              <w:ins w:id="202" w:author="Ira Sabran" w:date="2014-04-04T11:06:00Z"/>
-              <w:del w:id="203" w:author="Hannah Drake" w:date="2014-04-07T10:46:00Z"/>
-            </w:rPr>
-          </w:rPrChange>
-        </w:rPr>
-        <w:pPrChange w:id="204" w:author="Hannah Drake" w:date="2014-04-07T10:46:00Z">
+          <w:ins w:id="208" w:author="Ira Sabran" w:date="2014-04-04T11:06:00Z"/>
+          <w:del w:id="209" w:author="Hannah Drake" w:date="2014-04-07T10:46:00Z"/>
+          <w:rFonts w:eastAsia="Times New Roman" w:cs="Times New Roman"/>
+          <w:rPrChange w:id="210" w:author="Hannah Drake" w:date="2014-04-07T10:46:00Z">
+            <w:rPr>
+              <w:ins w:id="211" w:author="Ira Sabran" w:date="2014-04-04T11:06:00Z"/>
+              <w:del w:id="212" w:author="Hannah Drake" w:date="2014-04-07T10:46:00Z"/>
+            </w:rPr>
+          </w:rPrChange>
+        </w:rPr>
+        <w:pPrChange w:id="213" w:author="Hannah Drake" w:date="2014-04-07T10:46:00Z">
           <w:pPr>
             <w:spacing w:after="0" w:line="240" w:lineRule="auto"/>
             <w:ind w:left="720"/>
           </w:pPr>
         </w:pPrChange>
       </w:pPr>
-      <w:del w:id="205" w:author="Hannah Drake" w:date="2014-04-07T10:47:00Z">
+      <w:del w:id="214" w:author="Hannah Drake" w:date="2014-04-07T10:47:00Z">
         <w:r>
           <w:rPr>
             <w:rFonts w:eastAsia="Times New Roman" w:cs="Times New Roman"/>
             <w:b/>
             <w:bCs/>
-            <w:rPrChange w:id="206" w:author="Hannah Drake" w:date="2014-04-07T10:46:00Z">
+            <w:rPrChange w:id="215" w:author="Hannah Drake" w:date="2014-04-07T10:46:00Z">
               <w:rPr/>
             </w:rPrChange>
           </w:rPr>
@@ -1528,7 +1579,7 @@
         <w:r>
           <w:rPr>
             <w:rFonts w:eastAsia="Times New Roman" w:cs="Times New Roman"/>
-            <w:rPrChange w:id="207" w:author="Hannah Drake" w:date="2014-04-07T10:46:00Z">
+            <w:rPrChange w:id="216" w:author="Hannah Drake" w:date="2014-04-07T10:46:00Z">
               <w:rPr/>
             </w:rPrChange>
           </w:rPr>
@@ -1545,38 +1596,38 @@
         </w:numPr>
         <w:spacing w:after="0" w:line="240" w:lineRule="auto"/>
         <w:rPr>
-          <w:del w:id="208" w:author="Hannah Drake" w:date="2014-04-07T10:47:00Z"/>
-          <w:rFonts w:eastAsia="Times New Roman" w:cs="Times New Roman"/>
-          <w:rPrChange w:id="209" w:author="Hannah Drake" w:date="2014-04-07T10:46:00Z">
-            <w:rPr>
-              <w:del w:id="210" w:author="Hannah Drake" w:date="2014-04-07T10:47:00Z"/>
-            </w:rPr>
-          </w:rPrChange>
-        </w:rPr>
-        <w:pPrChange w:id="211" w:author="Hannah Drake" w:date="2014-04-07T10:46:00Z">
+          <w:del w:id="217" w:author="Hannah Drake" w:date="2014-04-07T10:47:00Z"/>
+          <w:rFonts w:eastAsia="Times New Roman" w:cs="Times New Roman"/>
+          <w:rPrChange w:id="218" w:author="Hannah Drake" w:date="2014-04-07T10:46:00Z">
+            <w:rPr>
+              <w:del w:id="219" w:author="Hannah Drake" w:date="2014-04-07T10:47:00Z"/>
+            </w:rPr>
+          </w:rPrChange>
+        </w:rPr>
+        <w:pPrChange w:id="220" w:author="Hannah Drake" w:date="2014-04-07T10:46:00Z">
           <w:pPr>
             <w:spacing w:after="0" w:line="240" w:lineRule="auto"/>
             <w:ind w:left="720"/>
           </w:pPr>
         </w:pPrChange>
       </w:pPr>
-      <w:del w:id="212" w:author="Hannah Drake" w:date="2014-04-07T10:47:00Z">
-        <w:r>
-          <w:rPr>
-            <w:rFonts w:eastAsia="Times New Roman" w:cs="Times New Roman"/>
-            <w:rPrChange w:id="213" w:author="Hannah Drake" w:date="2014-04-07T10:46:00Z">
+      <w:del w:id="221" w:author="Hannah Drake" w:date="2014-04-07T10:47:00Z">
+        <w:r>
+          <w:rPr>
+            <w:rFonts w:eastAsia="Times New Roman" w:cs="Times New Roman"/>
+            <w:rPrChange w:id="222" w:author="Hannah Drake" w:date="2014-04-07T10:46:00Z">
               <w:rPr/>
             </w:rPrChange>
           </w:rPr>
           <w:delText>Dispense volumes down to 200</w:delText>
         </w:r>
       </w:del>
-      <w:ins w:id="214" w:author="Ira Sabran" w:date="2014-04-04T11:11:00Z">
-        <w:del w:id="215" w:author="Hannah Drake" w:date="2014-04-07T10:47:00Z">
+      <w:ins w:id="223" w:author="Ira Sabran" w:date="2014-04-04T11:11:00Z">
+        <w:del w:id="224" w:author="Hannah Drake" w:date="2014-04-07T10:47:00Z">
           <w:r>
             <w:rPr>
               <w:rFonts w:eastAsia="Times New Roman" w:cs="Times New Roman"/>
-              <w:rPrChange w:id="216" w:author="Hannah Drake" w:date="2014-04-07T10:46:00Z">
+              <w:rPrChange w:id="225" w:author="Hannah Drake" w:date="2014-04-07T10:46:00Z">
                 <w:rPr/>
               </w:rPrChange>
             </w:rPr>
@@ -1584,23 +1635,23 @@
           </w:r>
         </w:del>
       </w:ins>
-      <w:del w:id="217" w:author="Hannah Drake" w:date="2014-04-07T10:47:00Z">
-        <w:r>
-          <w:rPr>
-            <w:rFonts w:eastAsia="Times New Roman" w:cs="Times New Roman"/>
-            <w:rPrChange w:id="218" w:author="Hannah Drake" w:date="2014-04-07T10:46:00Z">
+      <w:del w:id="226" w:author="Hannah Drake" w:date="2014-04-07T10:47:00Z">
+        <w:r>
+          <w:rPr>
+            <w:rFonts w:eastAsia="Times New Roman" w:cs="Times New Roman"/>
+            <w:rPrChange w:id="227" w:author="Hannah Drake" w:date="2014-04-07T10:46:00Z">
               <w:rPr/>
             </w:rPrChange>
           </w:rPr>
           <w:delText xml:space="preserve">nL with low CVs. </w:delText>
         </w:r>
       </w:del>
-      <w:ins w:id="219" w:author="Ira Sabran" w:date="2014-04-04T11:13:00Z">
-        <w:del w:id="220" w:author="Hannah Drake" w:date="2014-04-07T10:47:00Z">
+      <w:ins w:id="228" w:author="Ira Sabran" w:date="2014-04-04T11:13:00Z">
+        <w:del w:id="229" w:author="Hannah Drake" w:date="2014-04-07T10:47:00Z">
           <w:r>
             <w:rPr>
               <w:rFonts w:eastAsia="Times New Roman" w:cs="Times New Roman"/>
-              <w:rPrChange w:id="221" w:author="Hannah Drake" w:date="2014-04-07T10:46:00Z">
+              <w:rPrChange w:id="230" w:author="Hannah Drake" w:date="2014-04-07T10:46:00Z">
                 <w:rPr/>
               </w:rPrChange>
             </w:rPr>
@@ -1608,23 +1659,23 @@
           </w:r>
         </w:del>
       </w:ins>
-      <w:del w:id="222" w:author="Hannah Drake" w:date="2014-04-07T10:47:00Z">
-        <w:r>
-          <w:rPr>
-            <w:rFonts w:eastAsia="Times New Roman" w:cs="Times New Roman"/>
-            <w:rPrChange w:id="223" w:author="Hannah Drake" w:date="2014-04-07T10:46:00Z">
+      <w:del w:id="231" w:author="Hannah Drake" w:date="2014-04-07T10:47:00Z">
+        <w:r>
+          <w:rPr>
+            <w:rFonts w:eastAsia="Times New Roman" w:cs="Times New Roman"/>
+            <w:rPrChange w:id="232" w:author="Hannah Drake" w:date="2014-04-07T10:46:00Z">
               <w:rPr/>
             </w:rPrChange>
           </w:rPr>
           <w:delText>No upper limit on dispense volume</w:delText>
         </w:r>
       </w:del>
-      <w:ins w:id="224" w:author="Ira Sabran" w:date="2014-04-04T11:13:00Z">
-        <w:del w:id="225" w:author="Hannah Drake" w:date="2014-04-07T10:47:00Z">
+      <w:ins w:id="233" w:author="Ira Sabran" w:date="2014-04-04T11:13:00Z">
+        <w:del w:id="234" w:author="Hannah Drake" w:date="2014-04-07T10:47:00Z">
           <w:r>
             <w:rPr>
               <w:rFonts w:eastAsia="Times New Roman" w:cs="Times New Roman"/>
-              <w:rPrChange w:id="226" w:author="Hannah Drake" w:date="2014-04-07T10:46:00Z">
+              <w:rPrChange w:id="235" w:author="Hannah Drake" w:date="2014-04-07T10:46:00Z">
                 <w:rPr/>
               </w:rPrChange>
             </w:rPr>
@@ -1632,11 +1683,11 @@
           </w:r>
         </w:del>
       </w:ins>
-      <w:del w:id="227" w:author="Hannah Drake" w:date="2014-04-07T10:47:00Z">
-        <w:r>
-          <w:rPr>
-            <w:rFonts w:eastAsia="Times New Roman" w:cs="Times New Roman"/>
-            <w:rPrChange w:id="228" w:author="Hannah Drake" w:date="2014-04-07T10:46:00Z">
+      <w:del w:id="236" w:author="Hannah Drake" w:date="2014-04-07T10:47:00Z">
+        <w:r>
+          <w:rPr>
+            <w:rFonts w:eastAsia="Times New Roman" w:cs="Times New Roman"/>
+            <w:rPrChange w:id="237" w:author="Hannah Drake" w:date="2014-04-07T10:46:00Z">
               <w:rPr/>
             </w:rPrChange>
           </w:rPr>
@@ -1663,12 +1714,12 @@
         <w:spacing w:after="0" w:line="240" w:lineRule="auto"/>
         <w:ind w:left="720"/>
         <w:rPr>
-          <w:ins w:id="229" w:author="Ira Sabran" w:date="2014-04-04T11:06:00Z"/>
-          <w:del w:id="230" w:author="Hannah Drake" w:date="2014-04-07T10:48:00Z"/>
-          <w:rFonts w:eastAsia="Times New Roman" w:cs="Times New Roman"/>
-        </w:rPr>
-      </w:pPr>
-      <w:del w:id="231" w:author="Hannah Drake" w:date="2014-04-07T10:48:00Z">
+          <w:ins w:id="238" w:author="Ira Sabran" w:date="2014-04-04T11:06:00Z"/>
+          <w:del w:id="239" w:author="Hannah Drake" w:date="2014-04-07T10:48:00Z"/>
+          <w:rFonts w:eastAsia="Times New Roman" w:cs="Times New Roman"/>
+        </w:rPr>
+      </w:pPr>
+      <w:del w:id="240" w:author="Hannah Drake" w:date="2014-04-07T10:48:00Z">
         <w:r>
           <w:rPr>
             <w:rFonts w:eastAsia="Times New Roman" w:cs="Times New Roman"/>
@@ -1677,7 +1728,7 @@
           </w:rPr>
           <w:delText xml:space="preserve">State-of-the-art </w:delText>
         </w:r>
-        <w:commentRangeStart w:id="232"/>
+        <w:commentRangeStart w:id="241"/>
         <w:r>
           <w:rPr>
             <w:rFonts w:eastAsia="Times New Roman" w:cs="Times New Roman"/>
@@ -1687,8 +1738,8 @@
           <w:delText>:</w:delText>
         </w:r>
       </w:del>
-      <w:ins w:id="233" w:author="Ira Sabran" w:date="2014-04-04T11:10:00Z">
-        <w:del w:id="234" w:author="Hannah Drake" w:date="2014-04-07T10:48:00Z">
+      <w:ins w:id="242" w:author="Ira Sabran" w:date="2014-04-04T11:10:00Z">
+        <w:del w:id="243" w:author="Hannah Drake" w:date="2014-04-07T10:48:00Z">
           <w:r>
             <w:rPr>
               <w:rFonts w:eastAsia="Times New Roman" w:cs="Times New Roman"/>
@@ -1699,8 +1750,8 @@
           </w:r>
         </w:del>
       </w:ins>
-      <w:ins w:id="235" w:author="Ira Sabran" w:date="2014-04-04T11:14:00Z">
-        <w:del w:id="236" w:author="Hannah Drake" w:date="2014-04-07T10:48:00Z">
+      <w:ins w:id="244" w:author="Ira Sabran" w:date="2014-04-04T11:14:00Z">
+        <w:del w:id="245" w:author="Hannah Drake" w:date="2014-04-07T10:48:00Z">
           <w:r>
             <w:rPr>
               <w:rFonts w:eastAsia="Times New Roman" w:cs="Times New Roman"/>
@@ -1711,19 +1762,19 @@
           </w:r>
         </w:del>
       </w:ins>
-      <w:commentRangeEnd w:id="232"/>
-      <w:ins w:id="237" w:author="Ira Sabran" w:date="2014-04-04T11:15:00Z">
-        <w:del w:id="238" w:author="Hannah Drake" w:date="2014-04-07T10:48:00Z">
+      <w:commentRangeEnd w:id="241"/>
+      <w:ins w:id="246" w:author="Ira Sabran" w:date="2014-04-04T11:15:00Z">
+        <w:del w:id="247" w:author="Hannah Drake" w:date="2014-04-07T10:48:00Z">
           <w:r>
             <w:rPr>
               <w:rStyle w:val="CommentReference"/>
             </w:rPr>
-            <w:commentReference w:id="232"/>
+            <w:commentReference w:id="241"/>
           </w:r>
         </w:del>
       </w:ins>
-      <w:ins w:id="239" w:author="Ira Sabran" w:date="2014-04-04T11:14:00Z">
-        <w:del w:id="240" w:author="Hannah Drake" w:date="2014-04-07T10:48:00Z">
+      <w:ins w:id="248" w:author="Ira Sabran" w:date="2014-04-04T11:14:00Z">
+        <w:del w:id="249" w:author="Hannah Drake" w:date="2014-04-07T10:48:00Z">
           <w:r>
             <w:rPr>
               <w:rFonts w:eastAsia="Times New Roman" w:cs="Times New Roman"/>
@@ -1734,8 +1785,8 @@
           </w:r>
         </w:del>
       </w:ins>
-      <w:ins w:id="241" w:author="Ira Sabran" w:date="2014-04-04T11:10:00Z">
-        <w:del w:id="242" w:author="Hannah Drake" w:date="2014-04-07T10:48:00Z">
+      <w:ins w:id="250" w:author="Ira Sabran" w:date="2014-04-04T11:10:00Z">
+        <w:del w:id="251" w:author="Hannah Drake" w:date="2014-04-07T10:48:00Z">
           <w:r>
             <w:rPr>
               <w:rFonts w:eastAsia="Times New Roman" w:cs="Times New Roman"/>
@@ -1746,7 +1797,7 @@
           </w:r>
         </w:del>
       </w:ins>
-      <w:del w:id="243" w:author="Hannah Drake" w:date="2014-04-07T10:48:00Z">
+      <w:del w:id="252" w:author="Hannah Drake" w:date="2014-04-07T10:48:00Z">
         <w:r>
           <w:rPr>
             <w:rFonts w:eastAsia="Times New Roman" w:cs="Times New Roman"/>
@@ -1760,11 +1811,11 @@
         <w:spacing w:after="0" w:line="240" w:lineRule="auto"/>
         <w:ind w:left="720"/>
         <w:rPr>
-          <w:del w:id="244" w:author="Hannah Drake" w:date="2014-04-07T10:48:00Z"/>
-          <w:rFonts w:eastAsia="Times New Roman" w:cs="Times New Roman"/>
-        </w:rPr>
-      </w:pPr>
-      <w:del w:id="245" w:author="Hannah Drake" w:date="2014-04-07T10:48:00Z">
+          <w:del w:id="253" w:author="Hannah Drake" w:date="2014-04-07T10:48:00Z"/>
+          <w:rFonts w:eastAsia="Times New Roman" w:cs="Times New Roman"/>
+        </w:rPr>
+      </w:pPr>
+      <w:del w:id="254" w:author="Hannah Drake" w:date="2014-04-07T10:48:00Z">
         <w:r>
           <w:rPr>
             <w:rFonts w:eastAsia="Times New Roman" w:cs="Times New Roman"/>
@@ -1772,8 +1823,8 @@
           <w:delText xml:space="preserve">Independent </w:delText>
         </w:r>
       </w:del>
-      <w:ins w:id="246" w:author="Ira Sabran" w:date="2014-04-04T11:16:00Z">
-        <w:del w:id="247" w:author="Hannah Drake" w:date="2014-04-07T10:48:00Z">
+      <w:ins w:id="255" w:author="Ira Sabran" w:date="2014-04-04T11:16:00Z">
+        <w:del w:id="256" w:author="Hannah Drake" w:date="2014-04-07T10:48:00Z">
           <w:r>
             <w:rPr>
               <w:rFonts w:eastAsia="Times New Roman" w:cs="Times New Roman"/>
@@ -1788,7 +1839,7 @@
           </w:r>
         </w:del>
       </w:ins>
-      <w:del w:id="248" w:author="Hannah Drake" w:date="2014-04-07T10:48:00Z">
+      <w:del w:id="257" w:author="Hannah Drake" w:date="2014-04-07T10:48:00Z">
         <w:r>
           <w:rPr>
             <w:rFonts w:eastAsia="Times New Roman" w:cs="Times New Roman"/>
@@ -1796,8 +1847,8 @@
           <w:delText xml:space="preserve">channel control over all 96 nozzles; </w:delText>
         </w:r>
       </w:del>
-      <w:ins w:id="249" w:author="Ira Sabran" w:date="2014-04-04T11:20:00Z">
-        <w:del w:id="250" w:author="Hannah Drake" w:date="2014-04-07T10:48:00Z">
+      <w:ins w:id="258" w:author="Ira Sabran" w:date="2014-04-04T11:20:00Z">
+        <w:del w:id="259" w:author="Hannah Drake" w:date="2014-04-07T10:48:00Z">
           <w:r>
             <w:rPr>
               <w:rFonts w:eastAsia="Times New Roman" w:cs="Times New Roman"/>
@@ -1812,7 +1863,7 @@
           </w:r>
         </w:del>
       </w:ins>
-      <w:del w:id="251" w:author="Hannah Drake" w:date="2014-04-07T10:48:00Z">
+      <w:del w:id="260" w:author="Hannah Drake" w:date="2014-04-07T10:48:00Z">
         <w:r>
           <w:rPr>
             <w:rFonts w:eastAsia="Times New Roman" w:cs="Times New Roman"/>
@@ -1820,8 +1871,8 @@
           <w:delText xml:space="preserve">uses </w:delText>
         </w:r>
       </w:del>
-      <w:ins w:id="252" w:author="Ira Sabran" w:date="2014-04-04T11:20:00Z">
-        <w:del w:id="253" w:author="Hannah Drake" w:date="2014-04-07T10:48:00Z">
+      <w:ins w:id="261" w:author="Ira Sabran" w:date="2014-04-04T11:20:00Z">
+        <w:del w:id="262" w:author="Hannah Drake" w:date="2014-04-07T10:48:00Z">
           <w:r>
             <w:rPr>
               <w:rFonts w:eastAsia="Times New Roman" w:cs="Times New Roman"/>
@@ -1842,7 +1893,7 @@
           </w:r>
         </w:del>
       </w:ins>
-      <w:del w:id="254" w:author="Hannah Drake" w:date="2014-04-07T10:48:00Z">
+      <w:del w:id="263" w:author="Hannah Drake" w:date="2014-04-07T10:48:00Z">
         <w:r>
           <w:rPr>
             <w:rFonts w:eastAsia="Times New Roman" w:cs="Times New Roman"/>
@@ -1850,8 +1901,8 @@
           <w:delText>positive displacement instead of pressurized bottles</w:delText>
         </w:r>
       </w:del>
-      <w:ins w:id="255" w:author="Ira Sabran" w:date="2014-04-04T11:20:00Z">
-        <w:del w:id="256" w:author="Hannah Drake" w:date="2014-04-07T10:48:00Z">
+      <w:ins w:id="264" w:author="Ira Sabran" w:date="2014-04-04T11:20:00Z">
+        <w:del w:id="265" w:author="Hannah Drake" w:date="2014-04-07T10:48:00Z">
           <w:r>
             <w:rPr>
               <w:rFonts w:eastAsia="Times New Roman" w:cs="Times New Roman"/>
@@ -1860,7 +1911,7 @@
           </w:r>
         </w:del>
       </w:ins>
-      <w:del w:id="257" w:author="Hannah Drake" w:date="2014-04-07T10:48:00Z">
+      <w:del w:id="266" w:author="Hannah Drake" w:date="2014-04-07T10:48:00Z">
         <w:r>
           <w:rPr>
             <w:rFonts w:eastAsia="Times New Roman" w:cs="Times New Roman"/>
@@ -1882,7 +1933,7 @@
 
 <file path=word/comments.xml><?xml version="1.0" encoding="utf-8"?>
 <w:comments xmlns:wpc="http://schemas.microsoft.com/office/word/2010/wordprocessingCanvas" xmlns:mc="http://schemas.openxmlformats.org/markup-compatibility/2006" xmlns:o="urn:schemas-microsoft-com:office:office" xmlns:r="http://schemas.openxmlformats.org/officeDocument/2006/relationships" xmlns:m="http://schemas.openxmlformats.org/officeDocument/2006/math" xmlns:v="urn:schemas-microsoft-com:vml" xmlns:wp14="http://schemas.microsoft.com/office/word/2010/wordprocessingDrawing" xmlns:wp="http://schemas.openxmlformats.org/drawingml/2006/wordprocessingDrawing" xmlns:w10="urn:schemas-microsoft-com:office:word" xmlns:w="http://schemas.openxmlformats.org/wordprocessingml/2006/main" xmlns:w14="http://schemas.microsoft.com/office/word/2010/wordml" xmlns:wpg="http://schemas.microsoft.com/office/word/2010/wordprocessingGroup" xmlns:wpi="http://schemas.microsoft.com/office/word/2010/wordprocessingInk" xmlns:wne="http://schemas.microsoft.com/office/word/2006/wordml" xmlns:wps="http://schemas.microsoft.com/office/word/2010/wordprocessingShape" mc:Ignorable="w14 wp14">
-  <w:comment w:id="2" w:author="Hannah Drake" w:date="2014-04-07T10:49:00Z" w:initials="HD">
+  <w:comment w:id="1" w:author="Hannah Drake" w:date="2014-04-07T10:49:00Z" w:initials="HD">
     <w:p>
       <w:pPr>
         <w:pStyle w:val="CommentText"/>
@@ -1898,7 +1949,7 @@
       </w:r>
     </w:p>
   </w:comment>
-  <w:comment w:id="6" w:author="Ira Sabran" w:date="2014-04-07T10:49:00Z" w:initials="IS">
+  <w:comment w:id="5" w:author="Ira Sabran" w:date="2014-04-07T10:49:00Z" w:initials="IS">
     <w:p>
       <w:pPr>
         <w:pStyle w:val="CommentText"/>
@@ -1914,7 +1965,7 @@
       </w:r>
     </w:p>
   </w:comment>
-  <w:comment w:id="30" w:author="Hannah Drake" w:date="2014-04-07T10:49:00Z" w:initials="HD">
+  <w:comment w:id="29" w:author="Hannah Drake" w:date="2014-04-07T10:49:00Z" w:initials="HD">
     <w:p>
       <w:pPr>
         <w:pStyle w:val="CommentText"/>
@@ -1930,7 +1981,7 @@
       </w:r>
     </w:p>
   </w:comment>
-  <w:comment w:id="38" w:author="Hannah Drake" w:date="2014-04-07T10:49:00Z" w:initials="HD">
+  <w:comment w:id="37" w:author="Hannah Drake" w:date="2014-04-07T10:49:00Z" w:initials="HD">
     <w:p>
       <w:pPr>
         <w:pStyle w:val="CommentText"/>
@@ -1949,7 +2000,7 @@
       </w:r>
     </w:p>
   </w:comment>
-  <w:comment w:id="46" w:author="Hannah Drake" w:date="2014-04-07T10:49:00Z" w:initials="HD">
+  <w:comment w:id="45" w:author="Hannah Drake" w:date="2014-04-07T10:49:00Z" w:initials="HD">
     <w:p>
       <w:pPr>
         <w:pStyle w:val="CommentText"/>
@@ -1965,32 +2016,7 @@
       </w:r>
     </w:p>
   </w:comment>
-  <w:comment w:id="152" w:author="Hannah Drake" w:date="2014-04-07T10:49:00Z" w:initials="HD">
-    <w:p>
-      <w:pPr>
-        <w:pStyle w:val="CommentText"/>
-      </w:pPr>
-      <w:r>
-        <w:rPr>
-          <w:rStyle w:val="CommentReference"/>
-        </w:rPr>
-        <w:annotationRef/>
-      </w:r>
-      <w:r>
-        <w:t>Not sure if</w:t>
-      </w:r>
-      <w:r>
-        <w:t xml:space="preserve"> this is really a key feature</w:t>
-      </w:r>
-      <w:r>
-        <w:t xml:space="preserve"> anymore, removing</w:t>
-      </w:r>
-      <w:r>
-        <w:t xml:space="preserve"> -- but double check with PM.</w:t>
-      </w:r>
-    </w:p>
-  </w:comment>
-  <w:comment w:id="232" w:author="Ira Sabran" w:date="2014-04-07T10:49:00Z" w:initials="IS">
+  <w:comment w:id="241" w:author="Ira Sabran" w:date="2014-04-07T10:49:00Z" w:initials="IS">
     <w:p>
       <w:pPr>
         <w:pStyle w:val="CommentText"/>
@@ -3187,7 +3213,7 @@
   <a:extraClrSchemeLst/>
   <a:extLst>
     <a:ext uri="{05A4C25C-085E-4340-85A3-A5531E510DB2}">
-      <thm15:themeFamily xmlns:thm15="http://schemas.microsoft.com/office/thememl/2012/main" xmlns="" name="Office Theme" id="{62F939B6-93AF-4DB8-9C6B-D6C7DFDC589F}" vid="{4A3C46E8-61CC-4603-A589-7422A47A8E4A}"/>
+      <thm15:themeFamily xmlns="" xmlns:thm15="http://schemas.microsoft.com/office/thememl/2012/main" name="Office Theme" id="{62F939B6-93AF-4DB8-9C6B-D6C7DFDC589F}" vid="{4A3C46E8-61CC-4603-A589-7422A47A8E4A}"/>
     </a:ext>
   </a:extLst>
 </a:theme>

</xml_diff>